<commit_message>
document: add missing table of contents
</commit_message>
<xml_diff>
--- a/document/DA2/TD2.docx
+++ b/document/DA2/TD2.docx
@@ -702,7 +702,15 @@
                 <w:sz w:val="24"/>
                 <w:szCs w:val="24"/>
               </w:rPr>
-              <w:t>1.0</w:t>
+              <w:t>2</w:t>
+            </w:r>
+            <w:r>
+              <w:rPr>
+                <w:rFonts w:ascii="Adobe Myungjo Std M" w:eastAsia="Adobe Myungjo Std M" w:hAnsi="Adobe Myungjo Std M"/>
+                <w:sz w:val="24"/>
+                <w:szCs w:val="24"/>
+              </w:rPr>
+              <w:t>.0</w:t>
             </w:r>
           </w:p>
         </w:tc>
@@ -1326,33 +1334,2005 @@
     </w:p>
     <w:p>
       <w:pPr>
-        <w:jc w:val="center"/>
+        <w:pStyle w:val="TM1"/>
+        <w:tabs>
+          <w:tab w:val="right" w:leader="dot" w:pos="9062"/>
+        </w:tabs>
+        <w:rPr>
+          <w:rFonts w:asciiTheme="minorHAnsi" w:eastAsiaTheme="minorEastAsia" w:hAnsiTheme="minorHAnsi"/>
+          <w:b w:val="0"/>
+          <w:noProof/>
+          <w:color w:val="auto"/>
+          <w:lang w:eastAsia="ja-JP"/>
+        </w:rPr>
+      </w:pPr>
+      <w:r>
         <w:rPr>
           <w:rFonts w:ascii="Adobe Myungjo Std M" w:eastAsia="Adobe Myungjo Std M" w:hAnsi="Adobe Myungjo Std M"/>
           <w:sz w:val="28"/>
           <w:szCs w:val="28"/>
         </w:rPr>
-      </w:pPr>
-    </w:p>
-    <w:p>
-      <w:pPr>
-        <w:jc w:val="center"/>
+        <w:fldChar w:fldCharType="begin"/>
+      </w:r>
+      <w:r>
         <w:rPr>
           <w:rFonts w:ascii="Adobe Myungjo Std M" w:eastAsia="Adobe Myungjo Std M" w:hAnsi="Adobe Myungjo Std M"/>
           <w:sz w:val="28"/>
           <w:szCs w:val="28"/>
         </w:rPr>
-      </w:pPr>
-    </w:p>
-    <w:p>
-      <w:pPr>
-        <w:jc w:val="center"/>
+        <w:instrText xml:space="preserve"> TOC \t "Titre 1;2;Titre 2;3;Titre 3;4;Titre;1" </w:instrText>
+      </w:r>
+      <w:r>
         <w:rPr>
           <w:rFonts w:ascii="Adobe Myungjo Std M" w:eastAsia="Adobe Myungjo Std M" w:hAnsi="Adobe Myungjo Std M"/>
           <w:sz w:val="28"/>
           <w:szCs w:val="28"/>
         </w:rPr>
-      </w:pPr>
+        <w:fldChar w:fldCharType="separate"/>
+      </w:r>
+      <w:r>
+        <w:rPr>
+          <w:noProof/>
+        </w:rPr>
+        <w:t>Vue globale du projet</w:t>
+      </w:r>
+      <w:r>
+        <w:rPr>
+          <w:noProof/>
+        </w:rPr>
+        <w:tab/>
+      </w:r>
+      <w:r>
+        <w:rPr>
+          <w:noProof/>
+        </w:rPr>
+        <w:fldChar w:fldCharType="begin"/>
+      </w:r>
+      <w:r>
+        <w:rPr>
+          <w:noProof/>
+        </w:rPr>
+        <w:instrText xml:space="preserve"> PAGEREF _Toc457067953 \h </w:instrText>
+      </w:r>
+      <w:r>
+        <w:rPr>
+          <w:noProof/>
+        </w:rPr>
+      </w:r>
+      <w:r>
+        <w:rPr>
+          <w:noProof/>
+        </w:rPr>
+        <w:fldChar w:fldCharType="separate"/>
+      </w:r>
+      <w:r>
+        <w:rPr>
+          <w:noProof/>
+        </w:rPr>
+        <w:t>4</w:t>
+      </w:r>
+      <w:r>
+        <w:rPr>
+          <w:noProof/>
+        </w:rPr>
+        <w:fldChar w:fldCharType="end"/>
+      </w:r>
+    </w:p>
+    <w:p>
+      <w:pPr>
+        <w:pStyle w:val="TM1"/>
+        <w:tabs>
+          <w:tab w:val="right" w:leader="dot" w:pos="9062"/>
+        </w:tabs>
+        <w:rPr>
+          <w:rFonts w:asciiTheme="minorHAnsi" w:eastAsiaTheme="minorEastAsia" w:hAnsiTheme="minorHAnsi"/>
+          <w:b w:val="0"/>
+          <w:noProof/>
+          <w:color w:val="auto"/>
+          <w:lang w:eastAsia="ja-JP"/>
+        </w:rPr>
+      </w:pPr>
+      <w:r>
+        <w:rPr>
+          <w:noProof/>
+        </w:rPr>
+        <w:t>Le protocole de communication r</w:t>
+      </w:r>
+      <w:r>
+        <w:rPr>
+          <w:rFonts w:ascii="Cambria" w:hAnsi="Cambria" w:cs="Cambria"/>
+          <w:noProof/>
+        </w:rPr>
+        <w:t>é</w:t>
+      </w:r>
+      <w:r>
+        <w:rPr>
+          <w:noProof/>
+        </w:rPr>
+        <w:t>seau</w:t>
+      </w:r>
+      <w:r>
+        <w:rPr>
+          <w:noProof/>
+        </w:rPr>
+        <w:tab/>
+      </w:r>
+      <w:r>
+        <w:rPr>
+          <w:noProof/>
+        </w:rPr>
+        <w:fldChar w:fldCharType="begin"/>
+      </w:r>
+      <w:r>
+        <w:rPr>
+          <w:noProof/>
+        </w:rPr>
+        <w:instrText xml:space="preserve"> PAGEREF _Toc457067954 \h </w:instrText>
+      </w:r>
+      <w:r>
+        <w:rPr>
+          <w:noProof/>
+        </w:rPr>
+      </w:r>
+      <w:r>
+        <w:rPr>
+          <w:noProof/>
+        </w:rPr>
+        <w:fldChar w:fldCharType="separate"/>
+      </w:r>
+      <w:r>
+        <w:rPr>
+          <w:noProof/>
+        </w:rPr>
+        <w:t>5</w:t>
+      </w:r>
+      <w:r>
+        <w:rPr>
+          <w:noProof/>
+        </w:rPr>
+        <w:fldChar w:fldCharType="end"/>
+      </w:r>
+    </w:p>
+    <w:p>
+      <w:pPr>
+        <w:pStyle w:val="TM2"/>
+        <w:tabs>
+          <w:tab w:val="right" w:leader="dot" w:pos="9062"/>
+        </w:tabs>
+        <w:rPr>
+          <w:rFonts w:eastAsiaTheme="minorEastAsia"/>
+          <w:noProof/>
+          <w:sz w:val="24"/>
+          <w:szCs w:val="24"/>
+          <w:lang w:eastAsia="ja-JP"/>
+        </w:rPr>
+      </w:pPr>
+      <w:r>
+        <w:rPr>
+          <w:noProof/>
+        </w:rPr>
+        <w:t>1. Introduction</w:t>
+      </w:r>
+      <w:r>
+        <w:rPr>
+          <w:noProof/>
+        </w:rPr>
+        <w:tab/>
+      </w:r>
+      <w:r>
+        <w:rPr>
+          <w:noProof/>
+        </w:rPr>
+        <w:fldChar w:fldCharType="begin"/>
+      </w:r>
+      <w:r>
+        <w:rPr>
+          <w:noProof/>
+        </w:rPr>
+        <w:instrText xml:space="preserve"> PAGEREF _Toc457067955 \h </w:instrText>
+      </w:r>
+      <w:r>
+        <w:rPr>
+          <w:noProof/>
+        </w:rPr>
+      </w:r>
+      <w:r>
+        <w:rPr>
+          <w:noProof/>
+        </w:rPr>
+        <w:fldChar w:fldCharType="separate"/>
+      </w:r>
+      <w:r>
+        <w:rPr>
+          <w:noProof/>
+        </w:rPr>
+        <w:t>6</w:t>
+      </w:r>
+      <w:r>
+        <w:rPr>
+          <w:noProof/>
+        </w:rPr>
+        <w:fldChar w:fldCharType="end"/>
+      </w:r>
+    </w:p>
+    <w:p>
+      <w:pPr>
+        <w:pStyle w:val="TM2"/>
+        <w:tabs>
+          <w:tab w:val="right" w:leader="dot" w:pos="9062"/>
+        </w:tabs>
+        <w:rPr>
+          <w:rFonts w:eastAsiaTheme="minorEastAsia"/>
+          <w:noProof/>
+          <w:sz w:val="24"/>
+          <w:szCs w:val="24"/>
+          <w:lang w:eastAsia="ja-JP"/>
+        </w:rPr>
+      </w:pPr>
+      <w:r>
+        <w:rPr>
+          <w:noProof/>
+        </w:rPr>
+        <w:t>2. The JSON data structures</w:t>
+      </w:r>
+      <w:r>
+        <w:rPr>
+          <w:noProof/>
+        </w:rPr>
+        <w:tab/>
+      </w:r>
+      <w:r>
+        <w:rPr>
+          <w:noProof/>
+        </w:rPr>
+        <w:fldChar w:fldCharType="begin"/>
+      </w:r>
+      <w:r>
+        <w:rPr>
+          <w:noProof/>
+        </w:rPr>
+        <w:instrText xml:space="preserve"> PAGEREF _Toc457067956 \h </w:instrText>
+      </w:r>
+      <w:r>
+        <w:rPr>
+          <w:noProof/>
+        </w:rPr>
+      </w:r>
+      <w:r>
+        <w:rPr>
+          <w:noProof/>
+        </w:rPr>
+        <w:fldChar w:fldCharType="separate"/>
+      </w:r>
+      <w:r>
+        <w:rPr>
+          <w:noProof/>
+        </w:rPr>
+        <w:t>6</w:t>
+      </w:r>
+      <w:r>
+        <w:rPr>
+          <w:noProof/>
+        </w:rPr>
+        <w:fldChar w:fldCharType="end"/>
+      </w:r>
+    </w:p>
+    <w:p>
+      <w:pPr>
+        <w:pStyle w:val="TM3"/>
+        <w:tabs>
+          <w:tab w:val="right" w:leader="dot" w:pos="9062"/>
+        </w:tabs>
+        <w:rPr>
+          <w:rFonts w:eastAsiaTheme="minorEastAsia"/>
+          <w:i w:val="0"/>
+          <w:noProof/>
+          <w:sz w:val="24"/>
+          <w:szCs w:val="24"/>
+          <w:lang w:eastAsia="ja-JP"/>
+        </w:rPr>
+      </w:pPr>
+      <w:r>
+        <w:rPr>
+          <w:noProof/>
+        </w:rPr>
+        <w:t>2.1 Command</w:t>
+      </w:r>
+      <w:r>
+        <w:rPr>
+          <w:noProof/>
+        </w:rPr>
+        <w:tab/>
+      </w:r>
+      <w:r>
+        <w:rPr>
+          <w:noProof/>
+        </w:rPr>
+        <w:fldChar w:fldCharType="begin"/>
+      </w:r>
+      <w:r>
+        <w:rPr>
+          <w:noProof/>
+        </w:rPr>
+        <w:instrText xml:space="preserve"> PAGEREF _Toc457067957 \h </w:instrText>
+      </w:r>
+      <w:r>
+        <w:rPr>
+          <w:noProof/>
+        </w:rPr>
+      </w:r>
+      <w:r>
+        <w:rPr>
+          <w:noProof/>
+        </w:rPr>
+        <w:fldChar w:fldCharType="separate"/>
+      </w:r>
+      <w:r>
+        <w:rPr>
+          <w:noProof/>
+        </w:rPr>
+        <w:t>6</w:t>
+      </w:r>
+      <w:r>
+        <w:rPr>
+          <w:noProof/>
+        </w:rPr>
+        <w:fldChar w:fldCharType="end"/>
+      </w:r>
+    </w:p>
+    <w:p>
+      <w:pPr>
+        <w:pStyle w:val="TM3"/>
+        <w:tabs>
+          <w:tab w:val="right" w:leader="dot" w:pos="9062"/>
+        </w:tabs>
+        <w:rPr>
+          <w:rFonts w:eastAsiaTheme="minorEastAsia"/>
+          <w:i w:val="0"/>
+          <w:noProof/>
+          <w:sz w:val="24"/>
+          <w:szCs w:val="24"/>
+          <w:lang w:eastAsia="ja-JP"/>
+        </w:rPr>
+      </w:pPr>
+      <w:r>
+        <w:rPr>
+          <w:noProof/>
+        </w:rPr>
+        <w:t>2.2 Response</w:t>
+      </w:r>
+      <w:r>
+        <w:rPr>
+          <w:noProof/>
+        </w:rPr>
+        <w:tab/>
+      </w:r>
+      <w:r>
+        <w:rPr>
+          <w:noProof/>
+        </w:rPr>
+        <w:fldChar w:fldCharType="begin"/>
+      </w:r>
+      <w:r>
+        <w:rPr>
+          <w:noProof/>
+        </w:rPr>
+        <w:instrText xml:space="preserve"> PAGEREF _Toc457067958 \h </w:instrText>
+      </w:r>
+      <w:r>
+        <w:rPr>
+          <w:noProof/>
+        </w:rPr>
+      </w:r>
+      <w:r>
+        <w:rPr>
+          <w:noProof/>
+        </w:rPr>
+        <w:fldChar w:fldCharType="separate"/>
+      </w:r>
+      <w:r>
+        <w:rPr>
+          <w:noProof/>
+        </w:rPr>
+        <w:t>6</w:t>
+      </w:r>
+      <w:r>
+        <w:rPr>
+          <w:noProof/>
+        </w:rPr>
+        <w:fldChar w:fldCharType="end"/>
+      </w:r>
+    </w:p>
+    <w:p>
+      <w:pPr>
+        <w:pStyle w:val="TM3"/>
+        <w:tabs>
+          <w:tab w:val="right" w:leader="dot" w:pos="9062"/>
+        </w:tabs>
+        <w:rPr>
+          <w:rFonts w:eastAsiaTheme="minorEastAsia"/>
+          <w:i w:val="0"/>
+          <w:noProof/>
+          <w:sz w:val="24"/>
+          <w:szCs w:val="24"/>
+          <w:lang w:eastAsia="ja-JP"/>
+        </w:rPr>
+      </w:pPr>
+      <w:r>
+        <w:rPr>
+          <w:noProof/>
+        </w:rPr>
+        <w:t>2.3 Commands</w:t>
+      </w:r>
+      <w:r>
+        <w:rPr>
+          <w:noProof/>
+        </w:rPr>
+        <w:tab/>
+      </w:r>
+      <w:r>
+        <w:rPr>
+          <w:noProof/>
+        </w:rPr>
+        <w:fldChar w:fldCharType="begin"/>
+      </w:r>
+      <w:r>
+        <w:rPr>
+          <w:noProof/>
+        </w:rPr>
+        <w:instrText xml:space="preserve"> PAGEREF _Toc457067959 \h </w:instrText>
+      </w:r>
+      <w:r>
+        <w:rPr>
+          <w:noProof/>
+        </w:rPr>
+      </w:r>
+      <w:r>
+        <w:rPr>
+          <w:noProof/>
+        </w:rPr>
+        <w:fldChar w:fldCharType="separate"/>
+      </w:r>
+      <w:r>
+        <w:rPr>
+          <w:noProof/>
+        </w:rPr>
+        <w:t>6</w:t>
+      </w:r>
+      <w:r>
+        <w:rPr>
+          <w:noProof/>
+        </w:rPr>
+        <w:fldChar w:fldCharType="end"/>
+      </w:r>
+    </w:p>
+    <w:p>
+      <w:pPr>
+        <w:pStyle w:val="TM4"/>
+        <w:tabs>
+          <w:tab w:val="right" w:leader="dot" w:pos="9062"/>
+        </w:tabs>
+        <w:rPr>
+          <w:rFonts w:eastAsiaTheme="minorEastAsia"/>
+          <w:noProof/>
+          <w:sz w:val="24"/>
+          <w:szCs w:val="24"/>
+          <w:lang w:eastAsia="ja-JP"/>
+        </w:rPr>
+      </w:pPr>
+      <w:r>
+        <w:rPr>
+          <w:noProof/>
+        </w:rPr>
+        <w:t>JOIN</w:t>
+      </w:r>
+      <w:r>
+        <w:rPr>
+          <w:noProof/>
+        </w:rPr>
+        <w:tab/>
+      </w:r>
+      <w:r>
+        <w:rPr>
+          <w:noProof/>
+        </w:rPr>
+        <w:fldChar w:fldCharType="begin"/>
+      </w:r>
+      <w:r>
+        <w:rPr>
+          <w:noProof/>
+        </w:rPr>
+        <w:instrText xml:space="preserve"> PAGEREF _Toc457067960 \h </w:instrText>
+      </w:r>
+      <w:r>
+        <w:rPr>
+          <w:noProof/>
+        </w:rPr>
+      </w:r>
+      <w:r>
+        <w:rPr>
+          <w:noProof/>
+        </w:rPr>
+        <w:fldChar w:fldCharType="separate"/>
+      </w:r>
+      <w:r>
+        <w:rPr>
+          <w:noProof/>
+        </w:rPr>
+        <w:t>6</w:t>
+      </w:r>
+      <w:r>
+        <w:rPr>
+          <w:noProof/>
+        </w:rPr>
+        <w:fldChar w:fldCharType="end"/>
+      </w:r>
+    </w:p>
+    <w:p>
+      <w:pPr>
+        <w:pStyle w:val="TM4"/>
+        <w:tabs>
+          <w:tab w:val="right" w:leader="dot" w:pos="9062"/>
+        </w:tabs>
+        <w:rPr>
+          <w:rFonts w:eastAsiaTheme="minorEastAsia"/>
+          <w:noProof/>
+          <w:sz w:val="24"/>
+          <w:szCs w:val="24"/>
+          <w:lang w:eastAsia="ja-JP"/>
+        </w:rPr>
+      </w:pPr>
+      <w:r>
+        <w:rPr>
+          <w:noProof/>
+        </w:rPr>
+        <w:t>FDEL</w:t>
+      </w:r>
+      <w:r>
+        <w:rPr>
+          <w:noProof/>
+        </w:rPr>
+        <w:tab/>
+      </w:r>
+      <w:r>
+        <w:rPr>
+          <w:noProof/>
+        </w:rPr>
+        <w:fldChar w:fldCharType="begin"/>
+      </w:r>
+      <w:r>
+        <w:rPr>
+          <w:noProof/>
+        </w:rPr>
+        <w:instrText xml:space="preserve"> PAGEREF _Toc457067961 \h </w:instrText>
+      </w:r>
+      <w:r>
+        <w:rPr>
+          <w:noProof/>
+        </w:rPr>
+      </w:r>
+      <w:r>
+        <w:rPr>
+          <w:noProof/>
+        </w:rPr>
+        <w:fldChar w:fldCharType="separate"/>
+      </w:r>
+      <w:r>
+        <w:rPr>
+          <w:noProof/>
+        </w:rPr>
+        <w:t>7</w:t>
+      </w:r>
+      <w:r>
+        <w:rPr>
+          <w:noProof/>
+        </w:rPr>
+        <w:fldChar w:fldCharType="end"/>
+      </w:r>
+    </w:p>
+    <w:p>
+      <w:pPr>
+        <w:pStyle w:val="TM4"/>
+        <w:tabs>
+          <w:tab w:val="right" w:leader="dot" w:pos="9062"/>
+        </w:tabs>
+        <w:rPr>
+          <w:rFonts w:eastAsiaTheme="minorEastAsia"/>
+          <w:noProof/>
+          <w:sz w:val="24"/>
+          <w:szCs w:val="24"/>
+          <w:lang w:eastAsia="ja-JP"/>
+        </w:rPr>
+      </w:pPr>
+      <w:r>
+        <w:rPr>
+          <w:noProof/>
+        </w:rPr>
+        <w:t>FADD</w:t>
+      </w:r>
+      <w:r>
+        <w:rPr>
+          <w:noProof/>
+        </w:rPr>
+        <w:tab/>
+      </w:r>
+      <w:r>
+        <w:rPr>
+          <w:noProof/>
+        </w:rPr>
+        <w:fldChar w:fldCharType="begin"/>
+      </w:r>
+      <w:r>
+        <w:rPr>
+          <w:noProof/>
+        </w:rPr>
+        <w:instrText xml:space="preserve"> PAGEREF _Toc457067962 \h </w:instrText>
+      </w:r>
+      <w:r>
+        <w:rPr>
+          <w:noProof/>
+        </w:rPr>
+      </w:r>
+      <w:r>
+        <w:rPr>
+          <w:noProof/>
+        </w:rPr>
+        <w:fldChar w:fldCharType="separate"/>
+      </w:r>
+      <w:r>
+        <w:rPr>
+          <w:noProof/>
+        </w:rPr>
+        <w:t>7</w:t>
+      </w:r>
+      <w:r>
+        <w:rPr>
+          <w:noProof/>
+        </w:rPr>
+        <w:fldChar w:fldCharType="end"/>
+      </w:r>
+    </w:p>
+    <w:p>
+      <w:pPr>
+        <w:pStyle w:val="TM4"/>
+        <w:tabs>
+          <w:tab w:val="right" w:leader="dot" w:pos="9062"/>
+        </w:tabs>
+        <w:rPr>
+          <w:rFonts w:eastAsiaTheme="minorEastAsia"/>
+          <w:noProof/>
+          <w:sz w:val="24"/>
+          <w:szCs w:val="24"/>
+          <w:lang w:eastAsia="ja-JP"/>
+        </w:rPr>
+      </w:pPr>
+      <w:r>
+        <w:rPr>
+          <w:noProof/>
+        </w:rPr>
+        <w:t>FUPT</w:t>
+      </w:r>
+      <w:r>
+        <w:rPr>
+          <w:noProof/>
+        </w:rPr>
+        <w:tab/>
+      </w:r>
+      <w:r>
+        <w:rPr>
+          <w:noProof/>
+        </w:rPr>
+        <w:fldChar w:fldCharType="begin"/>
+      </w:r>
+      <w:r>
+        <w:rPr>
+          <w:noProof/>
+        </w:rPr>
+        <w:instrText xml:space="preserve"> PAGEREF _Toc457067963 \h </w:instrText>
+      </w:r>
+      <w:r>
+        <w:rPr>
+          <w:noProof/>
+        </w:rPr>
+      </w:r>
+      <w:r>
+        <w:rPr>
+          <w:noProof/>
+        </w:rPr>
+        <w:fldChar w:fldCharType="separate"/>
+      </w:r>
+      <w:r>
+        <w:rPr>
+          <w:noProof/>
+        </w:rPr>
+        <w:t>7</w:t>
+      </w:r>
+      <w:r>
+        <w:rPr>
+          <w:noProof/>
+        </w:rPr>
+        <w:fldChar w:fldCharType="end"/>
+      </w:r>
+    </w:p>
+    <w:p>
+      <w:pPr>
+        <w:pStyle w:val="TM4"/>
+        <w:tabs>
+          <w:tab w:val="right" w:leader="dot" w:pos="9062"/>
+        </w:tabs>
+        <w:rPr>
+          <w:rFonts w:eastAsiaTheme="minorEastAsia"/>
+          <w:noProof/>
+          <w:sz w:val="24"/>
+          <w:szCs w:val="24"/>
+          <w:lang w:eastAsia="ja-JP"/>
+        </w:rPr>
+      </w:pPr>
+      <w:r>
+        <w:rPr>
+          <w:noProof/>
+        </w:rPr>
+        <w:t>FMOV</w:t>
+      </w:r>
+      <w:r>
+        <w:rPr>
+          <w:noProof/>
+        </w:rPr>
+        <w:tab/>
+      </w:r>
+      <w:r>
+        <w:rPr>
+          <w:noProof/>
+        </w:rPr>
+        <w:fldChar w:fldCharType="begin"/>
+      </w:r>
+      <w:r>
+        <w:rPr>
+          <w:noProof/>
+        </w:rPr>
+        <w:instrText xml:space="preserve"> PAGEREF _Toc457067964 \h </w:instrText>
+      </w:r>
+      <w:r>
+        <w:rPr>
+          <w:noProof/>
+        </w:rPr>
+      </w:r>
+      <w:r>
+        <w:rPr>
+          <w:noProof/>
+        </w:rPr>
+        <w:fldChar w:fldCharType="separate"/>
+      </w:r>
+      <w:r>
+        <w:rPr>
+          <w:noProof/>
+        </w:rPr>
+        <w:t>8</w:t>
+      </w:r>
+      <w:r>
+        <w:rPr>
+          <w:noProof/>
+        </w:rPr>
+        <w:fldChar w:fldCharType="end"/>
+      </w:r>
+    </w:p>
+    <w:p>
+      <w:pPr>
+        <w:pStyle w:val="TM3"/>
+        <w:tabs>
+          <w:tab w:val="right" w:leader="dot" w:pos="9062"/>
+        </w:tabs>
+        <w:rPr>
+          <w:rFonts w:eastAsiaTheme="minorEastAsia"/>
+          <w:i w:val="0"/>
+          <w:noProof/>
+          <w:sz w:val="24"/>
+          <w:szCs w:val="24"/>
+          <w:lang w:eastAsia="ja-JP"/>
+        </w:rPr>
+      </w:pPr>
+      <w:r>
+        <w:rPr>
+          <w:noProof/>
+        </w:rPr>
+        <w:t>2.4 FILE object</w:t>
+      </w:r>
+      <w:r>
+        <w:rPr>
+          <w:noProof/>
+        </w:rPr>
+        <w:tab/>
+      </w:r>
+      <w:r>
+        <w:rPr>
+          <w:noProof/>
+        </w:rPr>
+        <w:fldChar w:fldCharType="begin"/>
+      </w:r>
+      <w:r>
+        <w:rPr>
+          <w:noProof/>
+        </w:rPr>
+        <w:instrText xml:space="preserve"> PAGEREF _Toc457067965 \h </w:instrText>
+      </w:r>
+      <w:r>
+        <w:rPr>
+          <w:noProof/>
+        </w:rPr>
+      </w:r>
+      <w:r>
+        <w:rPr>
+          <w:noProof/>
+        </w:rPr>
+        <w:fldChar w:fldCharType="separate"/>
+      </w:r>
+      <w:r>
+        <w:rPr>
+          <w:noProof/>
+        </w:rPr>
+        <w:t>9</w:t>
+      </w:r>
+      <w:r>
+        <w:rPr>
+          <w:noProof/>
+        </w:rPr>
+        <w:fldChar w:fldCharType="end"/>
+      </w:r>
+    </w:p>
+    <w:p>
+      <w:pPr>
+        <w:pStyle w:val="TM1"/>
+        <w:tabs>
+          <w:tab w:val="right" w:leader="dot" w:pos="9062"/>
+        </w:tabs>
+        <w:rPr>
+          <w:rFonts w:asciiTheme="minorHAnsi" w:eastAsiaTheme="minorEastAsia" w:hAnsiTheme="minorHAnsi"/>
+          <w:b w:val="0"/>
+          <w:noProof/>
+          <w:color w:val="auto"/>
+          <w:lang w:eastAsia="ja-JP"/>
+        </w:rPr>
+      </w:pPr>
+      <w:r>
+        <w:rPr>
+          <w:noProof/>
+        </w:rPr>
+        <w:t>Le serveur StoreIt</w:t>
+      </w:r>
+      <w:r>
+        <w:rPr>
+          <w:noProof/>
+        </w:rPr>
+        <w:tab/>
+      </w:r>
+      <w:r>
+        <w:rPr>
+          <w:noProof/>
+        </w:rPr>
+        <w:fldChar w:fldCharType="begin"/>
+      </w:r>
+      <w:r>
+        <w:rPr>
+          <w:noProof/>
+        </w:rPr>
+        <w:instrText xml:space="preserve"> PAGEREF _Toc457067966 \h </w:instrText>
+      </w:r>
+      <w:r>
+        <w:rPr>
+          <w:noProof/>
+        </w:rPr>
+      </w:r>
+      <w:r>
+        <w:rPr>
+          <w:noProof/>
+        </w:rPr>
+        <w:fldChar w:fldCharType="separate"/>
+      </w:r>
+      <w:r>
+        <w:rPr>
+          <w:noProof/>
+        </w:rPr>
+        <w:t>9</w:t>
+      </w:r>
+      <w:r>
+        <w:rPr>
+          <w:noProof/>
+        </w:rPr>
+        <w:fldChar w:fldCharType="end"/>
+      </w:r>
+    </w:p>
+    <w:p>
+      <w:pPr>
+        <w:pStyle w:val="TM2"/>
+        <w:tabs>
+          <w:tab w:val="right" w:leader="dot" w:pos="9062"/>
+        </w:tabs>
+        <w:rPr>
+          <w:rFonts w:eastAsiaTheme="minorEastAsia"/>
+          <w:noProof/>
+          <w:sz w:val="24"/>
+          <w:szCs w:val="24"/>
+          <w:lang w:eastAsia="ja-JP"/>
+        </w:rPr>
+      </w:pPr>
+      <w:r>
+        <w:rPr>
+          <w:noProof/>
+        </w:rPr>
+        <w:t>Obtenir le code</w:t>
+      </w:r>
+      <w:r>
+        <w:rPr>
+          <w:noProof/>
+        </w:rPr>
+        <w:tab/>
+      </w:r>
+      <w:r>
+        <w:rPr>
+          <w:noProof/>
+        </w:rPr>
+        <w:fldChar w:fldCharType="begin"/>
+      </w:r>
+      <w:r>
+        <w:rPr>
+          <w:noProof/>
+        </w:rPr>
+        <w:instrText xml:space="preserve"> PAGEREF _Toc457067967 \h </w:instrText>
+      </w:r>
+      <w:r>
+        <w:rPr>
+          <w:noProof/>
+        </w:rPr>
+      </w:r>
+      <w:r>
+        <w:rPr>
+          <w:noProof/>
+        </w:rPr>
+        <w:fldChar w:fldCharType="separate"/>
+      </w:r>
+      <w:r>
+        <w:rPr>
+          <w:noProof/>
+        </w:rPr>
+        <w:t>9</w:t>
+      </w:r>
+      <w:r>
+        <w:rPr>
+          <w:noProof/>
+        </w:rPr>
+        <w:fldChar w:fldCharType="end"/>
+      </w:r>
+    </w:p>
+    <w:p>
+      <w:pPr>
+        <w:pStyle w:val="TM2"/>
+        <w:tabs>
+          <w:tab w:val="right" w:leader="dot" w:pos="9062"/>
+        </w:tabs>
+        <w:rPr>
+          <w:rFonts w:eastAsiaTheme="minorEastAsia"/>
+          <w:noProof/>
+          <w:sz w:val="24"/>
+          <w:szCs w:val="24"/>
+          <w:lang w:eastAsia="ja-JP"/>
+        </w:rPr>
+      </w:pPr>
+      <w:r>
+        <w:rPr>
+          <w:noProof/>
+        </w:rPr>
+        <w:t>Norme</w:t>
+      </w:r>
+      <w:r>
+        <w:rPr>
+          <w:noProof/>
+        </w:rPr>
+        <w:tab/>
+      </w:r>
+      <w:r>
+        <w:rPr>
+          <w:noProof/>
+        </w:rPr>
+        <w:fldChar w:fldCharType="begin"/>
+      </w:r>
+      <w:r>
+        <w:rPr>
+          <w:noProof/>
+        </w:rPr>
+        <w:instrText xml:space="preserve"> PAGEREF _Toc457067968 \h </w:instrText>
+      </w:r>
+      <w:r>
+        <w:rPr>
+          <w:noProof/>
+        </w:rPr>
+      </w:r>
+      <w:r>
+        <w:rPr>
+          <w:noProof/>
+        </w:rPr>
+        <w:fldChar w:fldCharType="separate"/>
+      </w:r>
+      <w:r>
+        <w:rPr>
+          <w:noProof/>
+        </w:rPr>
+        <w:t>9</w:t>
+      </w:r>
+      <w:r>
+        <w:rPr>
+          <w:noProof/>
+        </w:rPr>
+        <w:fldChar w:fldCharType="end"/>
+      </w:r>
+    </w:p>
+    <w:p>
+      <w:pPr>
+        <w:pStyle w:val="TM2"/>
+        <w:tabs>
+          <w:tab w:val="right" w:leader="dot" w:pos="9062"/>
+        </w:tabs>
+        <w:rPr>
+          <w:rFonts w:eastAsiaTheme="minorEastAsia"/>
+          <w:noProof/>
+          <w:sz w:val="24"/>
+          <w:szCs w:val="24"/>
+          <w:lang w:eastAsia="ja-JP"/>
+        </w:rPr>
+      </w:pPr>
+      <w:r>
+        <w:rPr>
+          <w:noProof/>
+        </w:rPr>
+        <w:t>Les tests</w:t>
+      </w:r>
+      <w:r>
+        <w:rPr>
+          <w:noProof/>
+        </w:rPr>
+        <w:tab/>
+      </w:r>
+      <w:r>
+        <w:rPr>
+          <w:noProof/>
+        </w:rPr>
+        <w:fldChar w:fldCharType="begin"/>
+      </w:r>
+      <w:r>
+        <w:rPr>
+          <w:noProof/>
+        </w:rPr>
+        <w:instrText xml:space="preserve"> PAGEREF _Toc457067969 \h </w:instrText>
+      </w:r>
+      <w:r>
+        <w:rPr>
+          <w:noProof/>
+        </w:rPr>
+      </w:r>
+      <w:r>
+        <w:rPr>
+          <w:noProof/>
+        </w:rPr>
+        <w:fldChar w:fldCharType="separate"/>
+      </w:r>
+      <w:r>
+        <w:rPr>
+          <w:noProof/>
+        </w:rPr>
+        <w:t>10</w:t>
+      </w:r>
+      <w:r>
+        <w:rPr>
+          <w:noProof/>
+        </w:rPr>
+        <w:fldChar w:fldCharType="end"/>
+      </w:r>
+    </w:p>
+    <w:p>
+      <w:pPr>
+        <w:pStyle w:val="TM2"/>
+        <w:tabs>
+          <w:tab w:val="right" w:leader="dot" w:pos="9062"/>
+        </w:tabs>
+        <w:rPr>
+          <w:rFonts w:eastAsiaTheme="minorEastAsia"/>
+          <w:noProof/>
+          <w:sz w:val="24"/>
+          <w:szCs w:val="24"/>
+          <w:lang w:eastAsia="ja-JP"/>
+        </w:rPr>
+      </w:pPr>
+      <w:r>
+        <w:rPr>
+          <w:noProof/>
+        </w:rPr>
+        <w:t>Description des fichiers de code du serveur</w:t>
+      </w:r>
+      <w:r>
+        <w:rPr>
+          <w:noProof/>
+        </w:rPr>
+        <w:tab/>
+      </w:r>
+      <w:r>
+        <w:rPr>
+          <w:noProof/>
+        </w:rPr>
+        <w:fldChar w:fldCharType="begin"/>
+      </w:r>
+      <w:r>
+        <w:rPr>
+          <w:noProof/>
+        </w:rPr>
+        <w:instrText xml:space="preserve"> PAGEREF _Toc457067970 \h </w:instrText>
+      </w:r>
+      <w:r>
+        <w:rPr>
+          <w:noProof/>
+        </w:rPr>
+      </w:r>
+      <w:r>
+        <w:rPr>
+          <w:noProof/>
+        </w:rPr>
+        <w:fldChar w:fldCharType="separate"/>
+      </w:r>
+      <w:r>
+        <w:rPr>
+          <w:noProof/>
+        </w:rPr>
+        <w:t>10</w:t>
+      </w:r>
+      <w:r>
+        <w:rPr>
+          <w:noProof/>
+        </w:rPr>
+        <w:fldChar w:fldCharType="end"/>
+      </w:r>
+    </w:p>
+    <w:p>
+      <w:pPr>
+        <w:pStyle w:val="TM1"/>
+        <w:tabs>
+          <w:tab w:val="right" w:leader="dot" w:pos="9062"/>
+        </w:tabs>
+        <w:rPr>
+          <w:rFonts w:asciiTheme="minorHAnsi" w:eastAsiaTheme="minorEastAsia" w:hAnsiTheme="minorHAnsi"/>
+          <w:b w:val="0"/>
+          <w:noProof/>
+          <w:color w:val="auto"/>
+          <w:lang w:eastAsia="ja-JP"/>
+        </w:rPr>
+      </w:pPr>
+      <w:r>
+        <w:rPr>
+          <w:noProof/>
+        </w:rPr>
+        <w:t>Application Android de StoreIt</w:t>
+      </w:r>
+      <w:r>
+        <w:rPr>
+          <w:noProof/>
+        </w:rPr>
+        <w:tab/>
+      </w:r>
+      <w:r>
+        <w:rPr>
+          <w:noProof/>
+        </w:rPr>
+        <w:fldChar w:fldCharType="begin"/>
+      </w:r>
+      <w:r>
+        <w:rPr>
+          <w:noProof/>
+        </w:rPr>
+        <w:instrText xml:space="preserve"> PAGEREF _Toc457067971 \h </w:instrText>
+      </w:r>
+      <w:r>
+        <w:rPr>
+          <w:noProof/>
+        </w:rPr>
+      </w:r>
+      <w:r>
+        <w:rPr>
+          <w:noProof/>
+        </w:rPr>
+        <w:fldChar w:fldCharType="separate"/>
+      </w:r>
+      <w:r>
+        <w:rPr>
+          <w:noProof/>
+        </w:rPr>
+        <w:t>10</w:t>
+      </w:r>
+      <w:r>
+        <w:rPr>
+          <w:noProof/>
+        </w:rPr>
+        <w:fldChar w:fldCharType="end"/>
+      </w:r>
+    </w:p>
+    <w:p>
+      <w:pPr>
+        <w:pStyle w:val="TM2"/>
+        <w:tabs>
+          <w:tab w:val="right" w:leader="dot" w:pos="9062"/>
+        </w:tabs>
+        <w:rPr>
+          <w:rFonts w:eastAsiaTheme="minorEastAsia"/>
+          <w:noProof/>
+          <w:sz w:val="24"/>
+          <w:szCs w:val="24"/>
+          <w:lang w:eastAsia="ja-JP"/>
+        </w:rPr>
+      </w:pPr>
+      <w:r>
+        <w:rPr>
+          <w:noProof/>
+        </w:rPr>
+        <w:t>Liste des logiciels requis</w:t>
+      </w:r>
+      <w:r>
+        <w:rPr>
+          <w:noProof/>
+        </w:rPr>
+        <w:tab/>
+      </w:r>
+      <w:r>
+        <w:rPr>
+          <w:noProof/>
+        </w:rPr>
+        <w:fldChar w:fldCharType="begin"/>
+      </w:r>
+      <w:r>
+        <w:rPr>
+          <w:noProof/>
+        </w:rPr>
+        <w:instrText xml:space="preserve"> PAGEREF _Toc457067972 \h </w:instrText>
+      </w:r>
+      <w:r>
+        <w:rPr>
+          <w:noProof/>
+        </w:rPr>
+      </w:r>
+      <w:r>
+        <w:rPr>
+          <w:noProof/>
+        </w:rPr>
+        <w:fldChar w:fldCharType="separate"/>
+      </w:r>
+      <w:r>
+        <w:rPr>
+          <w:noProof/>
+        </w:rPr>
+        <w:t>10</w:t>
+      </w:r>
+      <w:r>
+        <w:rPr>
+          <w:noProof/>
+        </w:rPr>
+        <w:fldChar w:fldCharType="end"/>
+      </w:r>
+    </w:p>
+    <w:p>
+      <w:pPr>
+        <w:pStyle w:val="TM2"/>
+        <w:tabs>
+          <w:tab w:val="right" w:leader="dot" w:pos="9062"/>
+        </w:tabs>
+        <w:rPr>
+          <w:rFonts w:eastAsiaTheme="minorEastAsia"/>
+          <w:noProof/>
+          <w:sz w:val="24"/>
+          <w:szCs w:val="24"/>
+          <w:lang w:eastAsia="ja-JP"/>
+        </w:rPr>
+      </w:pPr>
+      <w:r>
+        <w:rPr>
+          <w:noProof/>
+        </w:rPr>
+        <w:t>Proc</w:t>
+      </w:r>
+      <w:r>
+        <w:rPr>
+          <w:rFonts w:ascii="Cambria" w:hAnsi="Cambria" w:cs="Cambria"/>
+          <w:noProof/>
+        </w:rPr>
+        <w:t>é</w:t>
+      </w:r>
+      <w:r>
+        <w:rPr>
+          <w:noProof/>
+        </w:rPr>
+        <w:t>dure de mise en place du projet</w:t>
+      </w:r>
+      <w:r>
+        <w:rPr>
+          <w:noProof/>
+        </w:rPr>
+        <w:tab/>
+      </w:r>
+      <w:r>
+        <w:rPr>
+          <w:noProof/>
+        </w:rPr>
+        <w:fldChar w:fldCharType="begin"/>
+      </w:r>
+      <w:r>
+        <w:rPr>
+          <w:noProof/>
+        </w:rPr>
+        <w:instrText xml:space="preserve"> PAGEREF _Toc457067973 \h </w:instrText>
+      </w:r>
+      <w:r>
+        <w:rPr>
+          <w:noProof/>
+        </w:rPr>
+      </w:r>
+      <w:r>
+        <w:rPr>
+          <w:noProof/>
+        </w:rPr>
+        <w:fldChar w:fldCharType="separate"/>
+      </w:r>
+      <w:r>
+        <w:rPr>
+          <w:noProof/>
+        </w:rPr>
+        <w:t>10</w:t>
+      </w:r>
+      <w:r>
+        <w:rPr>
+          <w:noProof/>
+        </w:rPr>
+        <w:fldChar w:fldCharType="end"/>
+      </w:r>
+    </w:p>
+    <w:p>
+      <w:pPr>
+        <w:pStyle w:val="TM2"/>
+        <w:tabs>
+          <w:tab w:val="right" w:leader="dot" w:pos="9062"/>
+        </w:tabs>
+        <w:rPr>
+          <w:rFonts w:eastAsiaTheme="minorEastAsia"/>
+          <w:noProof/>
+          <w:sz w:val="24"/>
+          <w:szCs w:val="24"/>
+          <w:lang w:eastAsia="ja-JP"/>
+        </w:rPr>
+      </w:pPr>
+      <w:r>
+        <w:rPr>
+          <w:noProof/>
+        </w:rPr>
+        <w:t>Architecture du projet</w:t>
+      </w:r>
+      <w:r>
+        <w:rPr>
+          <w:noProof/>
+        </w:rPr>
+        <w:tab/>
+      </w:r>
+      <w:r>
+        <w:rPr>
+          <w:noProof/>
+        </w:rPr>
+        <w:fldChar w:fldCharType="begin"/>
+      </w:r>
+      <w:r>
+        <w:rPr>
+          <w:noProof/>
+        </w:rPr>
+        <w:instrText xml:space="preserve"> PAGEREF _Toc457067974 \h </w:instrText>
+      </w:r>
+      <w:r>
+        <w:rPr>
+          <w:noProof/>
+        </w:rPr>
+      </w:r>
+      <w:r>
+        <w:rPr>
+          <w:noProof/>
+        </w:rPr>
+        <w:fldChar w:fldCharType="separate"/>
+      </w:r>
+      <w:r>
+        <w:rPr>
+          <w:noProof/>
+        </w:rPr>
+        <w:t>11</w:t>
+      </w:r>
+      <w:r>
+        <w:rPr>
+          <w:noProof/>
+        </w:rPr>
+        <w:fldChar w:fldCharType="end"/>
+      </w:r>
+    </w:p>
+    <w:p>
+      <w:pPr>
+        <w:pStyle w:val="TM2"/>
+        <w:tabs>
+          <w:tab w:val="right" w:leader="dot" w:pos="9062"/>
+        </w:tabs>
+        <w:rPr>
+          <w:rFonts w:eastAsiaTheme="minorEastAsia"/>
+          <w:noProof/>
+          <w:sz w:val="24"/>
+          <w:szCs w:val="24"/>
+          <w:lang w:eastAsia="ja-JP"/>
+        </w:rPr>
+      </w:pPr>
+      <w:r>
+        <w:rPr>
+          <w:noProof/>
+        </w:rPr>
+        <w:t>Proc</w:t>
+      </w:r>
+      <w:r>
+        <w:rPr>
+          <w:rFonts w:ascii="Cambria" w:hAnsi="Cambria" w:cs="Cambria"/>
+          <w:noProof/>
+        </w:rPr>
+        <w:t>é</w:t>
+      </w:r>
+      <w:r>
+        <w:rPr>
+          <w:noProof/>
+        </w:rPr>
+        <w:t>dure de test</w:t>
+      </w:r>
+      <w:r>
+        <w:rPr>
+          <w:noProof/>
+        </w:rPr>
+        <w:tab/>
+      </w:r>
+      <w:r>
+        <w:rPr>
+          <w:noProof/>
+        </w:rPr>
+        <w:fldChar w:fldCharType="begin"/>
+      </w:r>
+      <w:r>
+        <w:rPr>
+          <w:noProof/>
+        </w:rPr>
+        <w:instrText xml:space="preserve"> PAGEREF _Toc457067975 \h </w:instrText>
+      </w:r>
+      <w:r>
+        <w:rPr>
+          <w:noProof/>
+        </w:rPr>
+      </w:r>
+      <w:r>
+        <w:rPr>
+          <w:noProof/>
+        </w:rPr>
+        <w:fldChar w:fldCharType="separate"/>
+      </w:r>
+      <w:r>
+        <w:rPr>
+          <w:noProof/>
+        </w:rPr>
+        <w:t>11</w:t>
+      </w:r>
+      <w:r>
+        <w:rPr>
+          <w:noProof/>
+        </w:rPr>
+        <w:fldChar w:fldCharType="end"/>
+      </w:r>
+    </w:p>
+    <w:p>
+      <w:pPr>
+        <w:pStyle w:val="TM1"/>
+        <w:tabs>
+          <w:tab w:val="right" w:leader="dot" w:pos="9062"/>
+        </w:tabs>
+        <w:rPr>
+          <w:rFonts w:asciiTheme="minorHAnsi" w:eastAsiaTheme="minorEastAsia" w:hAnsiTheme="minorHAnsi"/>
+          <w:b w:val="0"/>
+          <w:noProof/>
+          <w:color w:val="auto"/>
+          <w:lang w:eastAsia="ja-JP"/>
+        </w:rPr>
+      </w:pPr>
+      <w:r>
+        <w:rPr>
+          <w:noProof/>
+        </w:rPr>
+        <w:t>Application iOS de StoreIt</w:t>
+      </w:r>
+      <w:r>
+        <w:rPr>
+          <w:noProof/>
+        </w:rPr>
+        <w:tab/>
+      </w:r>
+      <w:r>
+        <w:rPr>
+          <w:noProof/>
+        </w:rPr>
+        <w:fldChar w:fldCharType="begin"/>
+      </w:r>
+      <w:r>
+        <w:rPr>
+          <w:noProof/>
+        </w:rPr>
+        <w:instrText xml:space="preserve"> PAGEREF _Toc457067976 \h </w:instrText>
+      </w:r>
+      <w:r>
+        <w:rPr>
+          <w:noProof/>
+        </w:rPr>
+      </w:r>
+      <w:r>
+        <w:rPr>
+          <w:noProof/>
+        </w:rPr>
+        <w:fldChar w:fldCharType="separate"/>
+      </w:r>
+      <w:r>
+        <w:rPr>
+          <w:noProof/>
+        </w:rPr>
+        <w:t>12</w:t>
+      </w:r>
+      <w:r>
+        <w:rPr>
+          <w:noProof/>
+        </w:rPr>
+        <w:fldChar w:fldCharType="end"/>
+      </w:r>
+    </w:p>
+    <w:p>
+      <w:pPr>
+        <w:pStyle w:val="TM2"/>
+        <w:tabs>
+          <w:tab w:val="right" w:leader="dot" w:pos="9062"/>
+        </w:tabs>
+        <w:rPr>
+          <w:rFonts w:eastAsiaTheme="minorEastAsia"/>
+          <w:noProof/>
+          <w:sz w:val="24"/>
+          <w:szCs w:val="24"/>
+          <w:lang w:eastAsia="ja-JP"/>
+        </w:rPr>
+      </w:pPr>
+      <w:r>
+        <w:rPr>
+          <w:noProof/>
+        </w:rPr>
+        <w:t>Conception du projet</w:t>
+      </w:r>
+      <w:r>
+        <w:rPr>
+          <w:noProof/>
+        </w:rPr>
+        <w:tab/>
+      </w:r>
+      <w:r>
+        <w:rPr>
+          <w:noProof/>
+        </w:rPr>
+        <w:fldChar w:fldCharType="begin"/>
+      </w:r>
+      <w:r>
+        <w:rPr>
+          <w:noProof/>
+        </w:rPr>
+        <w:instrText xml:space="preserve"> PAGEREF _Toc457067977 \h </w:instrText>
+      </w:r>
+      <w:r>
+        <w:rPr>
+          <w:noProof/>
+        </w:rPr>
+      </w:r>
+      <w:r>
+        <w:rPr>
+          <w:noProof/>
+        </w:rPr>
+        <w:fldChar w:fldCharType="separate"/>
+      </w:r>
+      <w:r>
+        <w:rPr>
+          <w:noProof/>
+        </w:rPr>
+        <w:t>12</w:t>
+      </w:r>
+      <w:r>
+        <w:rPr>
+          <w:noProof/>
+        </w:rPr>
+        <w:fldChar w:fldCharType="end"/>
+      </w:r>
+    </w:p>
+    <w:p>
+      <w:pPr>
+        <w:pStyle w:val="TM2"/>
+        <w:tabs>
+          <w:tab w:val="right" w:leader="dot" w:pos="9062"/>
+        </w:tabs>
+        <w:rPr>
+          <w:rFonts w:eastAsiaTheme="minorEastAsia"/>
+          <w:noProof/>
+          <w:sz w:val="24"/>
+          <w:szCs w:val="24"/>
+          <w:lang w:eastAsia="ja-JP"/>
+        </w:rPr>
+      </w:pPr>
+      <w:r>
+        <w:rPr>
+          <w:noProof/>
+        </w:rPr>
+        <w:t>Test unitaires</w:t>
+      </w:r>
+      <w:r>
+        <w:rPr>
+          <w:noProof/>
+        </w:rPr>
+        <w:tab/>
+      </w:r>
+      <w:r>
+        <w:rPr>
+          <w:noProof/>
+        </w:rPr>
+        <w:fldChar w:fldCharType="begin"/>
+      </w:r>
+      <w:r>
+        <w:rPr>
+          <w:noProof/>
+        </w:rPr>
+        <w:instrText xml:space="preserve"> PAGEREF _Toc457067978 \h </w:instrText>
+      </w:r>
+      <w:r>
+        <w:rPr>
+          <w:noProof/>
+        </w:rPr>
+      </w:r>
+      <w:r>
+        <w:rPr>
+          <w:noProof/>
+        </w:rPr>
+        <w:fldChar w:fldCharType="separate"/>
+      </w:r>
+      <w:r>
+        <w:rPr>
+          <w:noProof/>
+        </w:rPr>
+        <w:t>12</w:t>
+      </w:r>
+      <w:r>
+        <w:rPr>
+          <w:noProof/>
+        </w:rPr>
+        <w:fldChar w:fldCharType="end"/>
+      </w:r>
+    </w:p>
+    <w:p>
+      <w:pPr>
+        <w:pStyle w:val="TM2"/>
+        <w:tabs>
+          <w:tab w:val="right" w:leader="dot" w:pos="9062"/>
+        </w:tabs>
+        <w:rPr>
+          <w:rFonts w:eastAsiaTheme="minorEastAsia"/>
+          <w:noProof/>
+          <w:sz w:val="24"/>
+          <w:szCs w:val="24"/>
+          <w:lang w:eastAsia="ja-JP"/>
+        </w:rPr>
+      </w:pPr>
+      <w:r>
+        <w:rPr>
+          <w:noProof/>
+        </w:rPr>
+        <w:t>Norme</w:t>
+      </w:r>
+      <w:r>
+        <w:rPr>
+          <w:noProof/>
+        </w:rPr>
+        <w:tab/>
+      </w:r>
+      <w:r>
+        <w:rPr>
+          <w:noProof/>
+        </w:rPr>
+        <w:fldChar w:fldCharType="begin"/>
+      </w:r>
+      <w:r>
+        <w:rPr>
+          <w:noProof/>
+        </w:rPr>
+        <w:instrText xml:space="preserve"> PAGEREF _Toc457067979 \h </w:instrText>
+      </w:r>
+      <w:r>
+        <w:rPr>
+          <w:noProof/>
+        </w:rPr>
+      </w:r>
+      <w:r>
+        <w:rPr>
+          <w:noProof/>
+        </w:rPr>
+        <w:fldChar w:fldCharType="separate"/>
+      </w:r>
+      <w:r>
+        <w:rPr>
+          <w:noProof/>
+        </w:rPr>
+        <w:t>12</w:t>
+      </w:r>
+      <w:r>
+        <w:rPr>
+          <w:noProof/>
+        </w:rPr>
+        <w:fldChar w:fldCharType="end"/>
+      </w:r>
+    </w:p>
+    <w:p>
+      <w:pPr>
+        <w:pStyle w:val="TM1"/>
+        <w:tabs>
+          <w:tab w:val="right" w:leader="dot" w:pos="9062"/>
+        </w:tabs>
+        <w:rPr>
+          <w:rFonts w:asciiTheme="minorHAnsi" w:eastAsiaTheme="minorEastAsia" w:hAnsiTheme="minorHAnsi"/>
+          <w:b w:val="0"/>
+          <w:noProof/>
+          <w:color w:val="auto"/>
+          <w:lang w:eastAsia="ja-JP"/>
+        </w:rPr>
+      </w:pPr>
+      <w:r>
+        <w:rPr>
+          <w:noProof/>
+        </w:rPr>
+        <w:t>Web-App</w:t>
+      </w:r>
+      <w:r>
+        <w:rPr>
+          <w:noProof/>
+        </w:rPr>
+        <w:tab/>
+      </w:r>
+      <w:r>
+        <w:rPr>
+          <w:noProof/>
+        </w:rPr>
+        <w:fldChar w:fldCharType="begin"/>
+      </w:r>
+      <w:r>
+        <w:rPr>
+          <w:noProof/>
+        </w:rPr>
+        <w:instrText xml:space="preserve"> PAGEREF _Toc457067980 \h </w:instrText>
+      </w:r>
+      <w:r>
+        <w:rPr>
+          <w:noProof/>
+        </w:rPr>
+      </w:r>
+      <w:r>
+        <w:rPr>
+          <w:noProof/>
+        </w:rPr>
+        <w:fldChar w:fldCharType="separate"/>
+      </w:r>
+      <w:r>
+        <w:rPr>
+          <w:noProof/>
+        </w:rPr>
+        <w:t>13</w:t>
+      </w:r>
+      <w:r>
+        <w:rPr>
+          <w:noProof/>
+        </w:rPr>
+        <w:fldChar w:fldCharType="end"/>
+      </w:r>
+    </w:p>
+    <w:p>
+      <w:pPr>
+        <w:pStyle w:val="TM2"/>
+        <w:tabs>
+          <w:tab w:val="right" w:leader="dot" w:pos="9062"/>
+        </w:tabs>
+        <w:rPr>
+          <w:rFonts w:eastAsiaTheme="minorEastAsia"/>
+          <w:noProof/>
+          <w:sz w:val="24"/>
+          <w:szCs w:val="24"/>
+          <w:lang w:eastAsia="ja-JP"/>
+        </w:rPr>
+      </w:pPr>
+      <w:r>
+        <w:rPr>
+          <w:noProof/>
+        </w:rPr>
+        <w:t>Technologies</w:t>
+      </w:r>
+      <w:r>
+        <w:rPr>
+          <w:noProof/>
+        </w:rPr>
+        <w:tab/>
+      </w:r>
+      <w:r>
+        <w:rPr>
+          <w:noProof/>
+        </w:rPr>
+        <w:fldChar w:fldCharType="begin"/>
+      </w:r>
+      <w:r>
+        <w:rPr>
+          <w:noProof/>
+        </w:rPr>
+        <w:instrText xml:space="preserve"> PAGEREF _Toc457067981 \h </w:instrText>
+      </w:r>
+      <w:r>
+        <w:rPr>
+          <w:noProof/>
+        </w:rPr>
+      </w:r>
+      <w:r>
+        <w:rPr>
+          <w:noProof/>
+        </w:rPr>
+        <w:fldChar w:fldCharType="separate"/>
+      </w:r>
+      <w:r>
+        <w:rPr>
+          <w:noProof/>
+        </w:rPr>
+        <w:t>13</w:t>
+      </w:r>
+      <w:r>
+        <w:rPr>
+          <w:noProof/>
+        </w:rPr>
+        <w:fldChar w:fldCharType="end"/>
+      </w:r>
+    </w:p>
+    <w:p>
+      <w:pPr>
+        <w:pStyle w:val="TM2"/>
+        <w:tabs>
+          <w:tab w:val="right" w:leader="dot" w:pos="9062"/>
+        </w:tabs>
+        <w:rPr>
+          <w:rFonts w:eastAsiaTheme="minorEastAsia"/>
+          <w:noProof/>
+          <w:sz w:val="24"/>
+          <w:szCs w:val="24"/>
+          <w:lang w:eastAsia="ja-JP"/>
+        </w:rPr>
+      </w:pPr>
+      <w:r>
+        <w:rPr>
+          <w:noProof/>
+        </w:rPr>
+        <w:t>Structure</w:t>
+      </w:r>
+      <w:r>
+        <w:rPr>
+          <w:noProof/>
+        </w:rPr>
+        <w:tab/>
+      </w:r>
+      <w:r>
+        <w:rPr>
+          <w:noProof/>
+        </w:rPr>
+        <w:fldChar w:fldCharType="begin"/>
+      </w:r>
+      <w:r>
+        <w:rPr>
+          <w:noProof/>
+        </w:rPr>
+        <w:instrText xml:space="preserve"> PAGEREF _Toc457067982 \h </w:instrText>
+      </w:r>
+      <w:r>
+        <w:rPr>
+          <w:noProof/>
+        </w:rPr>
+      </w:r>
+      <w:r>
+        <w:rPr>
+          <w:noProof/>
+        </w:rPr>
+        <w:fldChar w:fldCharType="separate"/>
+      </w:r>
+      <w:r>
+        <w:rPr>
+          <w:noProof/>
+        </w:rPr>
+        <w:t>13</w:t>
+      </w:r>
+      <w:r>
+        <w:rPr>
+          <w:noProof/>
+        </w:rPr>
+        <w:fldChar w:fldCharType="end"/>
+      </w:r>
+    </w:p>
+    <w:p>
+      <w:pPr>
+        <w:pStyle w:val="TM2"/>
+        <w:tabs>
+          <w:tab w:val="right" w:leader="dot" w:pos="9062"/>
+        </w:tabs>
+        <w:rPr>
+          <w:rFonts w:eastAsiaTheme="minorEastAsia"/>
+          <w:noProof/>
+          <w:sz w:val="24"/>
+          <w:szCs w:val="24"/>
+          <w:lang w:eastAsia="ja-JP"/>
+        </w:rPr>
+      </w:pPr>
+      <w:r>
+        <w:rPr>
+          <w:noProof/>
+        </w:rPr>
+        <w:t>D</w:t>
+      </w:r>
+      <w:r>
+        <w:rPr>
+          <w:rFonts w:ascii="Cambria" w:hAnsi="Cambria" w:cs="Cambria"/>
+          <w:noProof/>
+        </w:rPr>
+        <w:t>é</w:t>
+      </w:r>
+      <w:r>
+        <w:rPr>
+          <w:noProof/>
+        </w:rPr>
+        <w:t>veloppement</w:t>
+      </w:r>
+      <w:r>
+        <w:rPr>
+          <w:noProof/>
+        </w:rPr>
+        <w:tab/>
+      </w:r>
+      <w:r>
+        <w:rPr>
+          <w:noProof/>
+        </w:rPr>
+        <w:fldChar w:fldCharType="begin"/>
+      </w:r>
+      <w:r>
+        <w:rPr>
+          <w:noProof/>
+        </w:rPr>
+        <w:instrText xml:space="preserve"> PAGEREF _Toc457067983 \h </w:instrText>
+      </w:r>
+      <w:r>
+        <w:rPr>
+          <w:noProof/>
+        </w:rPr>
+      </w:r>
+      <w:r>
+        <w:rPr>
+          <w:noProof/>
+        </w:rPr>
+        <w:fldChar w:fldCharType="separate"/>
+      </w:r>
+      <w:r>
+        <w:rPr>
+          <w:noProof/>
+        </w:rPr>
+        <w:t>13</w:t>
+      </w:r>
+      <w:r>
+        <w:rPr>
+          <w:noProof/>
+        </w:rPr>
+        <w:fldChar w:fldCharType="end"/>
+      </w:r>
     </w:p>
     <w:p>
       <w:pPr>
@@ -1363,16 +3343,14 @@
           <w:szCs w:val="28"/>
         </w:rPr>
       </w:pPr>
-    </w:p>
-    <w:p>
-      <w:pPr>
-        <w:jc w:val="center"/>
+      <w:r>
         <w:rPr>
           <w:rFonts w:ascii="Adobe Myungjo Std M" w:eastAsia="Adobe Myungjo Std M" w:hAnsi="Adobe Myungjo Std M"/>
           <w:sz w:val="28"/>
           <w:szCs w:val="28"/>
         </w:rPr>
-      </w:pPr>
+        <w:fldChar w:fldCharType="end"/>
+      </w:r>
     </w:p>
     <w:p>
       <w:pPr>
@@ -1426,7 +3404,6 @@
     </w:p>
     <w:p>
       <w:pPr>
-        <w:jc w:val="center"/>
         <w:rPr>
           <w:rFonts w:ascii="Adobe Myungjo Std M" w:eastAsia="Adobe Myungjo Std M" w:hAnsi="Adobe Myungjo Std M"/>
           <w:sz w:val="28"/>
@@ -1436,141 +3413,15 @@
     </w:p>
     <w:p>
       <w:pPr>
-        <w:jc w:val="center"/>
-        <w:rPr>
-          <w:rFonts w:ascii="Adobe Myungjo Std M" w:eastAsia="Adobe Myungjo Std M" w:hAnsi="Adobe Myungjo Std M"/>
-          <w:sz w:val="28"/>
-          <w:szCs w:val="28"/>
-        </w:rPr>
-      </w:pPr>
-    </w:p>
-    <w:p>
-      <w:pPr>
-        <w:jc w:val="center"/>
-        <w:rPr>
-          <w:rFonts w:ascii="Adobe Myungjo Std M" w:eastAsia="Adobe Myungjo Std M" w:hAnsi="Adobe Myungjo Std M"/>
-          <w:sz w:val="28"/>
-          <w:szCs w:val="28"/>
-        </w:rPr>
-      </w:pPr>
-    </w:p>
-    <w:p>
-      <w:pPr>
-        <w:jc w:val="center"/>
-        <w:rPr>
-          <w:rFonts w:ascii="Adobe Myungjo Std M" w:eastAsia="Adobe Myungjo Std M" w:hAnsi="Adobe Myungjo Std M"/>
-          <w:sz w:val="28"/>
-          <w:szCs w:val="28"/>
-        </w:rPr>
-      </w:pPr>
-    </w:p>
-    <w:p>
-      <w:pPr>
-        <w:jc w:val="center"/>
-        <w:rPr>
-          <w:rFonts w:ascii="Adobe Myungjo Std M" w:eastAsia="Adobe Myungjo Std M" w:hAnsi="Adobe Myungjo Std M"/>
-          <w:sz w:val="28"/>
-          <w:szCs w:val="28"/>
-        </w:rPr>
-      </w:pPr>
-    </w:p>
-    <w:p>
-      <w:pPr>
-        <w:jc w:val="center"/>
-        <w:rPr>
-          <w:rFonts w:ascii="Adobe Myungjo Std M" w:eastAsia="Adobe Myungjo Std M" w:hAnsi="Adobe Myungjo Std M"/>
-          <w:sz w:val="28"/>
-          <w:szCs w:val="28"/>
-        </w:rPr>
-      </w:pPr>
-    </w:p>
-    <w:p>
-      <w:pPr>
-        <w:jc w:val="center"/>
-        <w:rPr>
-          <w:rFonts w:ascii="Adobe Myungjo Std M" w:eastAsia="Adobe Myungjo Std M" w:hAnsi="Adobe Myungjo Std M"/>
-          <w:sz w:val="28"/>
-          <w:szCs w:val="28"/>
-        </w:rPr>
-      </w:pPr>
-    </w:p>
-    <w:p>
-      <w:pPr>
-        <w:jc w:val="center"/>
-        <w:rPr>
-          <w:rFonts w:ascii="Adobe Myungjo Std M" w:eastAsia="Adobe Myungjo Std M" w:hAnsi="Adobe Myungjo Std M"/>
-          <w:sz w:val="28"/>
-          <w:szCs w:val="28"/>
-        </w:rPr>
-      </w:pPr>
-    </w:p>
-    <w:p>
-      <w:pPr>
-        <w:jc w:val="center"/>
-        <w:rPr>
-          <w:rFonts w:ascii="Adobe Myungjo Std M" w:eastAsia="Adobe Myungjo Std M" w:hAnsi="Adobe Myungjo Std M"/>
-          <w:sz w:val="28"/>
-          <w:szCs w:val="28"/>
-        </w:rPr>
-      </w:pPr>
-    </w:p>
-    <w:p>
-      <w:pPr>
-        <w:jc w:val="center"/>
-        <w:rPr>
-          <w:rFonts w:ascii="Adobe Myungjo Std M" w:eastAsia="Adobe Myungjo Std M" w:hAnsi="Adobe Myungjo Std M"/>
-          <w:sz w:val="28"/>
-          <w:szCs w:val="28"/>
-        </w:rPr>
-      </w:pPr>
-    </w:p>
-    <w:p>
-      <w:pPr>
-        <w:jc w:val="center"/>
-        <w:rPr>
-          <w:rFonts w:ascii="Adobe Myungjo Std M" w:eastAsia="Adobe Myungjo Std M" w:hAnsi="Adobe Myungjo Std M"/>
-          <w:sz w:val="28"/>
-          <w:szCs w:val="28"/>
-        </w:rPr>
-      </w:pPr>
-    </w:p>
-    <w:p>
-      <w:pPr>
-        <w:jc w:val="center"/>
-        <w:rPr>
-          <w:rFonts w:ascii="Adobe Myungjo Std M" w:eastAsia="Adobe Myungjo Std M" w:hAnsi="Adobe Myungjo Std M"/>
-          <w:sz w:val="28"/>
-          <w:szCs w:val="28"/>
-        </w:rPr>
-      </w:pPr>
-    </w:p>
-    <w:p>
-      <w:pPr>
-        <w:jc w:val="center"/>
-        <w:rPr>
-          <w:rFonts w:ascii="Adobe Myungjo Std M" w:eastAsia="Adobe Myungjo Std M" w:hAnsi="Adobe Myungjo Std M"/>
-          <w:sz w:val="28"/>
-          <w:szCs w:val="28"/>
-        </w:rPr>
-      </w:pPr>
-    </w:p>
-    <w:p>
-      <w:pPr>
-        <w:jc w:val="center"/>
-        <w:rPr>
-          <w:rFonts w:ascii="Adobe Myungjo Std M" w:eastAsia="Adobe Myungjo Std M" w:hAnsi="Adobe Myungjo Std M"/>
-          <w:sz w:val="28"/>
-          <w:szCs w:val="28"/>
-        </w:rPr>
-      </w:pPr>
-    </w:p>
-    <w:p>
-      <w:pPr>
         <w:pStyle w:val="Titre"/>
       </w:pPr>
+      <w:bookmarkStart w:id="0" w:name="_Toc457067863"/>
+      <w:bookmarkStart w:id="1" w:name="_Toc457067953"/>
       <w:r>
         <w:t>Vue globale du projet</w:t>
       </w:r>
+      <w:bookmarkEnd w:id="0"/>
+      <w:bookmarkEnd w:id="1"/>
     </w:p>
     <w:p/>
     <w:p>
@@ -1706,6 +3557,8 @@
       <w:pPr>
         <w:pStyle w:val="Titre"/>
       </w:pPr>
+      <w:bookmarkStart w:id="2" w:name="_Toc457067864"/>
+      <w:bookmarkStart w:id="3" w:name="_Toc457067954"/>
       <w:r>
         <w:t>Le protocole de communication r</w:t>
       </w:r>
@@ -1718,21 +3571,27 @@
       <w:r>
         <w:t>seau</w:t>
       </w:r>
+      <w:bookmarkEnd w:id="2"/>
+      <w:bookmarkEnd w:id="3"/>
     </w:p>
     <w:p/>
     <w:p>
-      <w:bookmarkStart w:id="0" w:name="storeit-protocol-v0.4"/>
-      <w:bookmarkEnd w:id="0"/>
+      <w:bookmarkStart w:id="4" w:name="storeit-protocol-v0.4"/>
+      <w:bookmarkEnd w:id="4"/>
     </w:p>
     <w:p>
       <w:pPr>
         <w:pStyle w:val="Titre1"/>
       </w:pPr>
-      <w:bookmarkStart w:id="1" w:name="introduction"/>
-      <w:bookmarkEnd w:id="1"/>
+      <w:bookmarkStart w:id="5" w:name="introduction"/>
+      <w:bookmarkStart w:id="6" w:name="_Toc457067865"/>
+      <w:bookmarkStart w:id="7" w:name="_Toc457067955"/>
+      <w:bookmarkEnd w:id="5"/>
       <w:r>
         <w:t>1. Introduction</w:t>
       </w:r>
+      <w:bookmarkEnd w:id="6"/>
+      <w:bookmarkEnd w:id="7"/>
     </w:p>
     <w:p>
       <w:pPr>
@@ -1765,21 +3624,29 @@
       <w:pPr>
         <w:pStyle w:val="Titre1"/>
       </w:pPr>
-      <w:bookmarkStart w:id="2" w:name="the-json-data-structures"/>
-      <w:bookmarkEnd w:id="2"/>
+      <w:bookmarkStart w:id="8" w:name="the-json-data-structures"/>
+      <w:bookmarkStart w:id="9" w:name="_Toc457067866"/>
+      <w:bookmarkStart w:id="10" w:name="_Toc457067956"/>
+      <w:bookmarkEnd w:id="8"/>
       <w:r>
         <w:t>2. The JSON data structures</w:t>
       </w:r>
+      <w:bookmarkEnd w:id="9"/>
+      <w:bookmarkEnd w:id="10"/>
     </w:p>
     <w:p>
       <w:pPr>
         <w:pStyle w:val="Titre2"/>
       </w:pPr>
-      <w:bookmarkStart w:id="3" w:name="command"/>
-      <w:bookmarkEnd w:id="3"/>
+      <w:bookmarkStart w:id="11" w:name="command"/>
+      <w:bookmarkStart w:id="12" w:name="_Toc457067867"/>
+      <w:bookmarkStart w:id="13" w:name="_Toc457067957"/>
+      <w:bookmarkEnd w:id="11"/>
       <w:r>
         <w:t>2.1 Command</w:t>
       </w:r>
+      <w:bookmarkEnd w:id="12"/>
+      <w:bookmarkEnd w:id="13"/>
     </w:p>
     <w:p>
       <w:pPr>
@@ -2029,8 +3896,10 @@
       <w:pPr>
         <w:pStyle w:val="Titre2"/>
       </w:pPr>
-      <w:bookmarkStart w:id="4" w:name="response"/>
-      <w:bookmarkEnd w:id="4"/>
+      <w:bookmarkStart w:id="14" w:name="response"/>
+      <w:bookmarkStart w:id="15" w:name="_Toc457067868"/>
+      <w:bookmarkStart w:id="16" w:name="_Toc457067958"/>
+      <w:bookmarkEnd w:id="14"/>
       <w:r>
         <w:t xml:space="preserve">2.2 </w:t>
       </w:r>
@@ -2038,6 +3907,8 @@
       <w:r>
         <w:t>Response</w:t>
       </w:r>
+      <w:bookmarkEnd w:id="15"/>
+      <w:bookmarkEnd w:id="16"/>
       <w:proofErr w:type="spellEnd"/>
     </w:p>
     <w:p>
@@ -2339,8 +4210,10 @@
       <w:pPr>
         <w:pStyle w:val="Titre2"/>
       </w:pPr>
-      <w:bookmarkStart w:id="5" w:name="commands"/>
-      <w:bookmarkEnd w:id="5"/>
+      <w:bookmarkStart w:id="17" w:name="commands"/>
+      <w:bookmarkStart w:id="18" w:name="_Toc457067869"/>
+      <w:bookmarkStart w:id="19" w:name="_Toc457067959"/>
+      <w:bookmarkEnd w:id="17"/>
       <w:r>
         <w:t xml:space="preserve">2.3 </w:t>
       </w:r>
@@ -2348,17 +4221,23 @@
       <w:r>
         <w:t>Commands</w:t>
       </w:r>
+      <w:bookmarkEnd w:id="18"/>
+      <w:bookmarkEnd w:id="19"/>
       <w:proofErr w:type="spellEnd"/>
     </w:p>
     <w:p>
       <w:pPr>
         <w:pStyle w:val="Titre3"/>
       </w:pPr>
-      <w:bookmarkStart w:id="6" w:name="join"/>
-      <w:bookmarkEnd w:id="6"/>
+      <w:bookmarkStart w:id="20" w:name="join"/>
+      <w:bookmarkStart w:id="21" w:name="_Toc457067870"/>
+      <w:bookmarkStart w:id="22" w:name="_Toc457067960"/>
+      <w:bookmarkEnd w:id="20"/>
       <w:r>
         <w:t>JOIN</w:t>
       </w:r>
+      <w:bookmarkEnd w:id="21"/>
+      <w:bookmarkEnd w:id="22"/>
     </w:p>
     <w:p>
       <w:pPr>
@@ -3240,11 +5119,15 @@
       <w:pPr>
         <w:pStyle w:val="Titre3"/>
       </w:pPr>
-      <w:bookmarkStart w:id="7" w:name="fdel"/>
-      <w:bookmarkEnd w:id="7"/>
+      <w:bookmarkStart w:id="23" w:name="fdel"/>
+      <w:bookmarkStart w:id="24" w:name="_Toc457067871"/>
+      <w:bookmarkStart w:id="25" w:name="_Toc457067961"/>
+      <w:bookmarkEnd w:id="23"/>
       <w:r>
         <w:t>FDEL</w:t>
       </w:r>
+      <w:bookmarkEnd w:id="24"/>
+      <w:bookmarkEnd w:id="25"/>
     </w:p>
     <w:p>
       <w:pPr>
@@ -3521,11 +5404,15 @@
       <w:pPr>
         <w:pStyle w:val="Titre3"/>
       </w:pPr>
-      <w:bookmarkStart w:id="8" w:name="fadd"/>
-      <w:bookmarkEnd w:id="8"/>
+      <w:bookmarkStart w:id="26" w:name="fadd"/>
+      <w:bookmarkStart w:id="27" w:name="_Toc457067872"/>
+      <w:bookmarkStart w:id="28" w:name="_Toc457067962"/>
+      <w:bookmarkEnd w:id="26"/>
       <w:r>
         <w:t>FADD</w:t>
       </w:r>
+      <w:bookmarkEnd w:id="27"/>
+      <w:bookmarkEnd w:id="28"/>
     </w:p>
     <w:p>
       <w:pPr>
@@ -3760,11 +5647,15 @@
       <w:pPr>
         <w:pStyle w:val="Titre3"/>
       </w:pPr>
-      <w:bookmarkStart w:id="9" w:name="fupt"/>
-      <w:bookmarkEnd w:id="9"/>
+      <w:bookmarkStart w:id="29" w:name="fupt"/>
+      <w:bookmarkStart w:id="30" w:name="_Toc457067873"/>
+      <w:bookmarkStart w:id="31" w:name="_Toc457067963"/>
+      <w:bookmarkEnd w:id="29"/>
       <w:r>
         <w:t>FUPT</w:t>
       </w:r>
+      <w:bookmarkEnd w:id="30"/>
+      <w:bookmarkEnd w:id="31"/>
     </w:p>
     <w:p>
       <w:pPr>
@@ -4592,11 +6483,15 @@
       <w:pPr>
         <w:pStyle w:val="Titre3"/>
       </w:pPr>
-      <w:bookmarkStart w:id="10" w:name="fmov"/>
-      <w:bookmarkEnd w:id="10"/>
+      <w:bookmarkStart w:id="32" w:name="fmov"/>
+      <w:bookmarkStart w:id="33" w:name="_Toc457067874"/>
+      <w:bookmarkStart w:id="34" w:name="_Toc457067964"/>
+      <w:bookmarkEnd w:id="32"/>
       <w:r>
         <w:t>FMOV</w:t>
       </w:r>
+      <w:bookmarkEnd w:id="33"/>
+      <w:bookmarkEnd w:id="34"/>
     </w:p>
     <w:p>
       <w:pPr>
@@ -5227,8 +7122,8 @@
       <w:pPr>
         <w:pStyle w:val="Titre6"/>
       </w:pPr>
-      <w:bookmarkStart w:id="11" w:name="fstr"/>
-      <w:bookmarkEnd w:id="11"/>
+      <w:bookmarkStart w:id="35" w:name="fstr"/>
+      <w:bookmarkEnd w:id="35"/>
       <w:r>
         <w:lastRenderedPageBreak/>
         <w:t>FSTR</w:t>
@@ -5528,8 +7423,10 @@
       <w:pPr>
         <w:pStyle w:val="Titre2"/>
       </w:pPr>
-      <w:bookmarkStart w:id="12" w:name="file-object"/>
-      <w:bookmarkEnd w:id="12"/>
+      <w:bookmarkStart w:id="36" w:name="file-object"/>
+      <w:bookmarkStart w:id="37" w:name="_Toc457067875"/>
+      <w:bookmarkStart w:id="38" w:name="_Toc457067965"/>
+      <w:bookmarkEnd w:id="36"/>
       <w:r>
         <w:t xml:space="preserve">2.4 FILE </w:t>
       </w:r>
@@ -5537,6 +7434,8 @@
       <w:r>
         <w:t>object</w:t>
       </w:r>
+      <w:bookmarkEnd w:id="37"/>
+      <w:bookmarkEnd w:id="38"/>
       <w:proofErr w:type="spellEnd"/>
     </w:p>
     <w:p>
@@ -5574,16 +7473,64 @@
         <w:rPr>
           <w:rStyle w:val="VerbatimChar"/>
         </w:rPr>
-        <w:t xml:space="preserve"> </w:t>
+        <w:t xml:space="preserve"> {</w:t>
+      </w:r>
+    </w:p>
+    <w:p>
+      <w:pPr>
+        <w:pStyle w:val="Corpsdetexte"/>
+        <w:rPr>
+          <w:rStyle w:val="VerbatimChar"/>
+        </w:rPr>
+      </w:pPr>
+      <w:r>
+        <w:rPr>
+          <w:rStyle w:val="VerbatimChar"/>
+        </w:rPr>
+        <w:t xml:space="preserve">     "path": "/foo/bar",</w:t>
+      </w:r>
+    </w:p>
+    <w:p>
+      <w:pPr>
+        <w:pStyle w:val="Corpsdetexte"/>
+        <w:rPr>
+          <w:rStyle w:val="VerbatimChar"/>
+        </w:rPr>
+      </w:pPr>
+      <w:r>
+        <w:rPr>
+          <w:rStyle w:val="VerbatimChar"/>
+        </w:rPr>
+        <w:t xml:space="preserve">     "metadata": metadata,</w:t>
+      </w:r>
+    </w:p>
+    <w:p>
+      <w:pPr>
+        <w:pStyle w:val="Corpsdetexte"/>
+        <w:rPr>
+          <w:rStyle w:val="VerbatimChar"/>
+        </w:rPr>
+      </w:pPr>
+      <w:r>
+        <w:rPr>
+          <w:rStyle w:val="VerbatimChar"/>
+        </w:rPr>
+        <w:t xml:space="preserve">     "</w:t>
       </w:r>
       <w:proofErr w:type="spellStart"/>
       <w:r>
         <w:rPr>
           <w:rStyle w:val="VerbatimChar"/>
         </w:rPr>
-        <w:t>{</w:t>
+        <w:t>IPFSHash</w:t>
       </w:r>
       <w:proofErr w:type="spellEnd"/>
+      <w:r>
+        <w:rPr>
+          <w:rStyle w:val="VerbatimChar"/>
+        </w:rPr>
+        <w:t>": "IPFS hash of all the data in the file",</w:t>
+      </w:r>
     </w:p>
     <w:p>
       <w:pPr>
@@ -5596,7 +7543,21 @@
         <w:rPr>
           <w:rStyle w:val="VerbatimChar"/>
         </w:rPr>
-        <w:t xml:space="preserve">     "path": "/foo/bar",</w:t>
+        <w:t xml:space="preserve">     "</w:t>
+      </w:r>
+      <w:proofErr w:type="spellStart"/>
+      <w:r>
+        <w:rPr>
+          <w:rStyle w:val="VerbatimChar"/>
+        </w:rPr>
+        <w:t>isDir</w:t>
+      </w:r>
+      <w:proofErr w:type="spellEnd"/>
+      <w:r>
+        <w:rPr>
+          <w:rStyle w:val="VerbatimChar"/>
+        </w:rPr>
+        <w:t>": true,</w:t>
       </w:r>
     </w:p>
     <w:p>
@@ -5610,7 +7571,7 @@
         <w:rPr>
           <w:rStyle w:val="VerbatimChar"/>
         </w:rPr>
-        <w:t xml:space="preserve">     "metadata": metadata,</w:t>
+        <w:t xml:space="preserve">     "files": {</w:t>
       </w:r>
     </w:p>
     <w:p>
@@ -5624,21 +7585,21 @@
         <w:rPr>
           <w:rStyle w:val="VerbatimChar"/>
         </w:rPr>
-        <w:t xml:space="preserve">     "</w:t>
+        <w:t xml:space="preserve">         "foo.txt": </w:t>
       </w:r>
       <w:proofErr w:type="spellStart"/>
       <w:r>
         <w:rPr>
           <w:rStyle w:val="VerbatimChar"/>
         </w:rPr>
-        <w:t>IPFSHash</w:t>
+        <w:t>FILEObject</w:t>
       </w:r>
       <w:proofErr w:type="spellEnd"/>
       <w:r>
         <w:rPr>
           <w:rStyle w:val="VerbatimChar"/>
         </w:rPr>
-        <w:t>": "IPFS hash of all the data in the file",</w:t>
+        <w:t>,</w:t>
       </w:r>
     </w:p>
     <w:p>
@@ -5652,21 +7613,35 @@
         <w:rPr>
           <w:rStyle w:val="VerbatimChar"/>
         </w:rPr>
-        <w:t xml:space="preserve">     "</w:t>
+        <w:t xml:space="preserve">         "</w:t>
       </w:r>
       <w:proofErr w:type="spellStart"/>
       <w:r>
         <w:rPr>
           <w:rStyle w:val="VerbatimChar"/>
         </w:rPr>
-        <w:t>isDir</w:t>
+        <w:t>someDirectory</w:t>
       </w:r>
       <w:proofErr w:type="spellEnd"/>
       <w:r>
         <w:rPr>
           <w:rStyle w:val="VerbatimChar"/>
         </w:rPr>
-        <w:t>": true,</w:t>
+        <w:t xml:space="preserve">": </w:t>
+      </w:r>
+      <w:proofErr w:type="spellStart"/>
+      <w:r>
+        <w:rPr>
+          <w:rStyle w:val="VerbatimChar"/>
+        </w:rPr>
+        <w:t>FILEObject</w:t>
+      </w:r>
+      <w:proofErr w:type="spellEnd"/>
+      <w:r>
+        <w:rPr>
+          <w:rStyle w:val="VerbatimChar"/>
+        </w:rPr>
+        <w:t>,</w:t>
       </w:r>
     </w:p>
     <w:p>
@@ -5680,105 +7655,45 @@
         <w:rPr>
           <w:rStyle w:val="VerbatimChar"/>
         </w:rPr>
-        <w:t xml:space="preserve">     "files": {</w:t>
+        <w:t xml:space="preserve">     }</w:t>
       </w:r>
     </w:p>
     <w:p>
       <w:pPr>
         <w:pStyle w:val="Corpsdetexte"/>
+      </w:pPr>
+      <w:r>
         <w:rPr>
           <w:rStyle w:val="VerbatimChar"/>
         </w:rPr>
-      </w:pPr>
-      <w:r>
-        <w:rPr>
-          <w:rStyle w:val="VerbatimChar"/>
-        </w:rPr>
-        <w:t xml:space="preserve">         "foo.txt": </w:t>
+        <w:t xml:space="preserve"> }</w:t>
+      </w:r>
+    </w:p>
+    <w:p/>
+    <w:p>
+      <w:pPr>
+        <w:rPr>
+          <w:rFonts w:ascii="Adobe Myungjo Std M" w:eastAsia="Adobe Myungjo Std M" w:hAnsi="Adobe Myungjo Std M"/>
+        </w:rPr>
+      </w:pPr>
+    </w:p>
+    <w:p>
+      <w:pPr>
+        <w:pStyle w:val="Titre"/>
+      </w:pPr>
+      <w:bookmarkStart w:id="39" w:name="_Toc457067876"/>
+      <w:bookmarkStart w:id="40" w:name="_Toc457067966"/>
+      <w:r>
+        <w:t xml:space="preserve">Le serveur </w:t>
       </w:r>
       <w:proofErr w:type="spellStart"/>
       <w:r>
-        <w:rPr>
-          <w:rStyle w:val="VerbatimChar"/>
-        </w:rPr>
-        <w:t>FILEObject</w:t>
-      </w:r>
+        <w:t>StoreIt</w:t>
+      </w:r>
+      <w:bookmarkEnd w:id="39"/>
+      <w:bookmarkEnd w:id="40"/>
       <w:proofErr w:type="spellEnd"/>
-      <w:r>
-        <w:rPr>
-          <w:rStyle w:val="VerbatimChar"/>
-        </w:rPr>
-        <w:t>,</w:t>
-      </w:r>
-    </w:p>
-    <w:p>
-      <w:pPr>
-        <w:pStyle w:val="Corpsdetexte"/>
-        <w:rPr>
-          <w:rStyle w:val="VerbatimChar"/>
-        </w:rPr>
-      </w:pPr>
-      <w:r>
-        <w:rPr>
-          <w:rStyle w:val="VerbatimChar"/>
-        </w:rPr>
-        <w:t xml:space="preserve">         "</w:t>
-      </w:r>
-      <w:proofErr w:type="spellStart"/>
-      <w:r>
-        <w:rPr>
-          <w:rStyle w:val="VerbatimChar"/>
-        </w:rPr>
-        <w:t>someDirectory</w:t>
-      </w:r>
-      <w:proofErr w:type="spellEnd"/>
-      <w:r>
-        <w:rPr>
-          <w:rStyle w:val="VerbatimChar"/>
-        </w:rPr>
-        <w:t xml:space="preserve">": </w:t>
-      </w:r>
-      <w:proofErr w:type="spellStart"/>
-      <w:r>
-        <w:rPr>
-          <w:rStyle w:val="VerbatimChar"/>
-        </w:rPr>
-        <w:t>FILEObject</w:t>
-      </w:r>
-      <w:proofErr w:type="spellEnd"/>
-      <w:r>
-        <w:rPr>
-          <w:rStyle w:val="VerbatimChar"/>
-        </w:rPr>
-        <w:t>,</w:t>
-      </w:r>
-    </w:p>
-    <w:p>
-      <w:pPr>
-        <w:pStyle w:val="Corpsdetexte"/>
-        <w:rPr>
-          <w:rStyle w:val="VerbatimChar"/>
-        </w:rPr>
-      </w:pPr>
-      <w:r>
-        <w:rPr>
-          <w:rStyle w:val="VerbatimChar"/>
-        </w:rPr>
-        <w:t xml:space="preserve">     }</w:t>
-      </w:r>
-    </w:p>
-    <w:p>
-      <w:pPr>
-        <w:pStyle w:val="Corpsdetexte"/>
-      </w:pPr>
-      <w:r>
-        <w:rPr>
-          <w:rStyle w:val="VerbatimChar"/>
-        </w:rPr>
-        <w:t xml:space="preserve"> }</w:t>
-      </w:r>
-    </w:p>
-    <w:p/>
+    </w:p>
     <w:p>
       <w:pPr>
         <w:rPr>
@@ -5788,34 +7703,18 @@
     </w:p>
     <w:p>
       <w:pPr>
-        <w:pStyle w:val="Titre"/>
-      </w:pPr>
-      <w:r>
-        <w:t xml:space="preserve">Le serveur </w:t>
-      </w:r>
-      <w:proofErr w:type="spellStart"/>
-      <w:r>
-        <w:t>StoreIt</w:t>
-      </w:r>
-      <w:proofErr w:type="spellEnd"/>
-    </w:p>
-    <w:p>
-      <w:pPr>
+        <w:pStyle w:val="Titre1"/>
         <w:rPr>
           <w:rFonts w:ascii="Adobe Myungjo Std M" w:eastAsia="Adobe Myungjo Std M" w:hAnsi="Adobe Myungjo Std M"/>
         </w:rPr>
       </w:pPr>
-    </w:p>
-    <w:p>
-      <w:pPr>
-        <w:pStyle w:val="Titre1"/>
-        <w:rPr>
-          <w:rFonts w:ascii="Adobe Myungjo Std M" w:eastAsia="Adobe Myungjo Std M" w:hAnsi="Adobe Myungjo Std M"/>
-        </w:rPr>
-      </w:pPr>
+      <w:bookmarkStart w:id="41" w:name="_Toc457067877"/>
+      <w:bookmarkStart w:id="42" w:name="_Toc457067967"/>
       <w:r>
         <w:t>Obtenir le code</w:t>
       </w:r>
+      <w:bookmarkEnd w:id="41"/>
+      <w:bookmarkEnd w:id="42"/>
     </w:p>
     <w:p>
       <w:pPr>
@@ -5939,9 +7838,15 @@
       <w:pPr>
         <w:pStyle w:val="Titre1"/>
       </w:pPr>
+      <w:bookmarkStart w:id="43" w:name="_Toc457067878"/>
+      <w:bookmarkStart w:id="44" w:name="_Toc457067968"/>
       <w:r>
         <w:t>Norme</w:t>
       </w:r>
+      <w:bookmarkStart w:id="45" w:name="_GoBack"/>
+      <w:bookmarkEnd w:id="43"/>
+      <w:bookmarkEnd w:id="44"/>
+      <w:bookmarkEnd w:id="45"/>
     </w:p>
     <w:p>
       <w:pPr>
@@ -6009,9 +7914,13 @@
       <w:pPr>
         <w:pStyle w:val="Titre1"/>
       </w:pPr>
+      <w:bookmarkStart w:id="46" w:name="_Toc457067879"/>
+      <w:bookmarkStart w:id="47" w:name="_Toc457067969"/>
       <w:r>
         <w:t>Les tests</w:t>
       </w:r>
+      <w:bookmarkEnd w:id="46"/>
+      <w:bookmarkEnd w:id="47"/>
     </w:p>
     <w:p>
       <w:r>
@@ -6154,6 +8063,7 @@
         </w:rPr>
         <w:t>webhooks</w:t>
       </w:r>
+      <w:proofErr w:type="spellEnd"/>
     </w:p>
     <w:p>
       <w:pPr>
@@ -6163,6 +8073,7 @@
           <w:szCs w:val="24"/>
         </w:rPr>
       </w:pPr>
+      <w:proofErr w:type="spellStart"/>
       <w:proofErr w:type="gramStart"/>
       <w:r>
         <w:rPr>
@@ -6259,9 +8170,13 @@
       <w:pPr>
         <w:pStyle w:val="Titre1"/>
       </w:pPr>
+      <w:bookmarkStart w:id="48" w:name="_Toc457067880"/>
+      <w:bookmarkStart w:id="49" w:name="_Toc457067970"/>
       <w:r>
         <w:t>Description des fichiers de code du serveur</w:t>
       </w:r>
+      <w:bookmarkEnd w:id="48"/>
+      <w:bookmarkEnd w:id="49"/>
     </w:p>
     <w:p/>
     <w:p>
@@ -6755,24 +8670,27 @@
       </w:r>
     </w:p>
     <w:p/>
-    <w:p>
-      <w:bookmarkStart w:id="13" w:name="_GoBack"/>
-      <w:bookmarkEnd w:id="13"/>
-    </w:p>
     <w:p/>
     <w:p/>
+    <w:p/>
     <w:p>
       <w:pPr>
         <w:pStyle w:val="Titre"/>
       </w:pPr>
       <w:r>
         <w:tab/>
+      </w:r>
+      <w:bookmarkStart w:id="50" w:name="_Toc457067881"/>
+      <w:bookmarkStart w:id="51" w:name="_Toc457067971"/>
+      <w:r>
         <w:t xml:space="preserve">Application Android de </w:t>
       </w:r>
       <w:proofErr w:type="spellStart"/>
       <w:r>
         <w:t>StoreIt</w:t>
       </w:r>
+      <w:bookmarkEnd w:id="50"/>
+      <w:bookmarkEnd w:id="51"/>
       <w:proofErr w:type="spellEnd"/>
     </w:p>
     <w:p>
@@ -6781,8 +8699,14 @@
       </w:pPr>
       <w:r>
         <w:tab/>
+      </w:r>
+      <w:bookmarkStart w:id="52" w:name="_Toc457067882"/>
+      <w:bookmarkStart w:id="53" w:name="_Toc457067972"/>
+      <w:r>
         <w:t>Liste des logiciels requis</w:t>
       </w:r>
+      <w:bookmarkEnd w:id="52"/>
+      <w:bookmarkEnd w:id="53"/>
     </w:p>
     <w:p>
       <w:pPr>
@@ -6864,6 +8788,8 @@
       <w:r>
         <w:tab/>
       </w:r>
+      <w:bookmarkStart w:id="54" w:name="_Toc457067883"/>
+      <w:bookmarkStart w:id="55" w:name="_Toc457067973"/>
       <w:r>
         <w:t>Proc</w:t>
       </w:r>
@@ -6876,6 +8802,8 @@
       <w:r>
         <w:t>dure de mise en place du projet</w:t>
       </w:r>
+      <w:bookmarkEnd w:id="54"/>
+      <w:bookmarkEnd w:id="55"/>
     </w:p>
     <w:p>
       <w:pPr>
@@ -7104,9 +9032,13 @@
       <w:r>
         <w:tab/>
       </w:r>
+      <w:bookmarkStart w:id="56" w:name="_Toc457067884"/>
+      <w:bookmarkStart w:id="57" w:name="_Toc457067974"/>
       <w:r>
         <w:t>Architecture du projet</w:t>
       </w:r>
+      <w:bookmarkEnd w:id="56"/>
+      <w:bookmarkEnd w:id="57"/>
     </w:p>
     <w:p>
       <w:pPr>
@@ -7285,6 +9217,8 @@
       <w:r>
         <w:tab/>
       </w:r>
+      <w:bookmarkStart w:id="58" w:name="_Toc457067885"/>
+      <w:bookmarkStart w:id="59" w:name="_Toc457067975"/>
       <w:r>
         <w:t>Proc</w:t>
       </w:r>
@@ -7297,6 +9231,8 @@
       <w:r>
         <w:t>dure de test</w:t>
       </w:r>
+      <w:bookmarkEnd w:id="58"/>
+      <w:bookmarkEnd w:id="59"/>
     </w:p>
     <w:p>
       <w:pPr>
@@ -7487,6 +9423,8 @@
       <w:pPr>
         <w:pStyle w:val="Titre"/>
       </w:pPr>
+      <w:bookmarkStart w:id="60" w:name="_Toc457067886"/>
+      <w:bookmarkStart w:id="61" w:name="_Toc457067976"/>
       <w:r>
         <w:lastRenderedPageBreak/>
         <w:t xml:space="preserve">Application iOS de </w:t>
@@ -7495,6 +9433,8 @@
       <w:r>
         <w:t>StoreIt</w:t>
       </w:r>
+      <w:bookmarkEnd w:id="60"/>
+      <w:bookmarkEnd w:id="61"/>
       <w:proofErr w:type="spellEnd"/>
     </w:p>
     <w:p>
@@ -7504,9 +9444,13 @@
       <w:r>
         <w:tab/>
       </w:r>
+      <w:bookmarkStart w:id="62" w:name="_Toc457067887"/>
+      <w:bookmarkStart w:id="63" w:name="_Toc457067977"/>
       <w:r>
         <w:t>Conception du projet</w:t>
       </w:r>
+      <w:bookmarkEnd w:id="62"/>
+      <w:bookmarkEnd w:id="63"/>
     </w:p>
     <w:p>
       <w:pPr>
@@ -7973,9 +9917,13 @@
       <w:r>
         <w:tab/>
       </w:r>
+      <w:bookmarkStart w:id="64" w:name="_Toc457067888"/>
+      <w:bookmarkStart w:id="65" w:name="_Toc457067978"/>
       <w:r>
         <w:t>Test unitaires</w:t>
       </w:r>
+      <w:bookmarkEnd w:id="64"/>
+      <w:bookmarkEnd w:id="65"/>
     </w:p>
     <w:p>
       <w:pPr>
@@ -8111,8 +10059,14 @@
       </w:pPr>
       <w:r>
         <w:tab/>
+      </w:r>
+      <w:bookmarkStart w:id="66" w:name="_Toc457067889"/>
+      <w:bookmarkStart w:id="67" w:name="_Toc457067979"/>
+      <w:r>
         <w:t>Norme</w:t>
       </w:r>
+      <w:bookmarkEnd w:id="66"/>
+      <w:bookmarkEnd w:id="67"/>
     </w:p>
     <w:p/>
     <w:p>
@@ -8188,8 +10142,14 @@
       <w:r>
         <w:lastRenderedPageBreak/>
         <w:tab/>
+      </w:r>
+      <w:bookmarkStart w:id="68" w:name="_Toc457067890"/>
+      <w:bookmarkStart w:id="69" w:name="_Toc457067980"/>
+      <w:r>
         <w:t>Web-App</w:t>
       </w:r>
+      <w:bookmarkEnd w:id="68"/>
+      <w:bookmarkEnd w:id="69"/>
     </w:p>
     <w:p>
       <w:pPr>
@@ -8198,9 +10158,13 @@
       <w:r>
         <w:tab/>
       </w:r>
+      <w:bookmarkStart w:id="70" w:name="_Toc457067891"/>
+      <w:bookmarkStart w:id="71" w:name="_Toc457067981"/>
       <w:r>
         <w:t>Technologies</w:t>
       </w:r>
+      <w:bookmarkEnd w:id="70"/>
+      <w:bookmarkEnd w:id="71"/>
     </w:p>
     <w:p>
       <w:pPr>
@@ -8556,8 +10520,14 @@
       </w:pPr>
       <w:r>
         <w:tab/>
+      </w:r>
+      <w:bookmarkStart w:id="72" w:name="_Toc457067892"/>
+      <w:bookmarkStart w:id="73" w:name="_Toc457067982"/>
+      <w:r>
         <w:t>Structure</w:t>
       </w:r>
+      <w:bookmarkEnd w:id="72"/>
+      <w:bookmarkEnd w:id="73"/>
     </w:p>
     <w:p>
       <w:pPr>
@@ -9284,6 +11254,10 @@
       </w:pPr>
       <w:r>
         <w:tab/>
+      </w:r>
+      <w:bookmarkStart w:id="74" w:name="_Toc457067893"/>
+      <w:bookmarkStart w:id="75" w:name="_Toc457067983"/>
+      <w:r>
         <w:t>D</w:t>
       </w:r>
       <w:r>
@@ -9295,6 +11269,8 @@
       <w:r>
         <w:t>veloppement</w:t>
       </w:r>
+      <w:bookmarkEnd w:id="74"/>
+      <w:bookmarkEnd w:id="75"/>
     </w:p>
     <w:p>
       <w:pPr>
@@ -9614,7 +11590,7 @@
                                     <w:sz w:val="16"/>
                                     <w:szCs w:val="16"/>
                                   </w:rPr>
-                                  <w:t>5</w:t>
+                                  <w:t>9</w:t>
                                 </w:r>
                                 <w:r>
                                   <w:rPr>
@@ -9677,7 +11653,7 @@
                               <w:sz w:val="16"/>
                               <w:szCs w:val="16"/>
                             </w:rPr>
-                            <w:t>5</w:t>
+                            <w:t>9</w:t>
                           </w:r>
                           <w:r>
                             <w:rPr>
@@ -9848,7 +11824,7 @@
   <w:abstractNum w:abstractNumId="0">
     <w:nsid w:val="FFFFFF1D"/>
     <w:multiLevelType w:val="multilevel"/>
-    <w:tmpl w:val="F98AEBC4"/>
+    <w:tmpl w:val="2FFE9C32"/>
     <w:lvl w:ilvl="0">
       <w:start w:val="1"/>
       <w:numFmt w:val="bullet"/>
@@ -14532,6 +16508,173 @@
       <w:szCs w:val="24"/>
     </w:rPr>
   </w:style>
+  <w:style w:type="paragraph" w:styleId="TM2">
+    <w:name w:val="toc 2"/>
+    <w:basedOn w:val="Normal"/>
+    <w:next w:val="Normal"/>
+    <w:autoRedefine/>
+    <w:uiPriority w:val="39"/>
+    <w:unhideWhenUsed/>
+    <w:rsid w:val="00945EB0"/>
+    <w:pPr>
+      <w:spacing w:after="0"/>
+    </w:pPr>
+  </w:style>
+  <w:style w:type="paragraph" w:styleId="TM1">
+    <w:name w:val="toc 1"/>
+    <w:basedOn w:val="Normal"/>
+    <w:next w:val="Normal"/>
+    <w:autoRedefine/>
+    <w:uiPriority w:val="39"/>
+    <w:unhideWhenUsed/>
+    <w:rsid w:val="00945EB0"/>
+    <w:pPr>
+      <w:spacing w:before="120" w:after="0"/>
+    </w:pPr>
+    <w:rPr>
+      <w:rFonts w:asciiTheme="majorHAnsi" w:hAnsiTheme="majorHAnsi"/>
+      <w:b/>
+      <w:color w:val="548DD4"/>
+      <w:sz w:val="24"/>
+      <w:szCs w:val="24"/>
+    </w:rPr>
+  </w:style>
+  <w:style w:type="paragraph" w:styleId="TM3">
+    <w:name w:val="toc 3"/>
+    <w:basedOn w:val="Normal"/>
+    <w:next w:val="Normal"/>
+    <w:autoRedefine/>
+    <w:uiPriority w:val="39"/>
+    <w:unhideWhenUsed/>
+    <w:rsid w:val="00945EB0"/>
+    <w:pPr>
+      <w:spacing w:after="0"/>
+      <w:ind w:left="220"/>
+    </w:pPr>
+    <w:rPr>
+      <w:i/>
+    </w:rPr>
+  </w:style>
+  <w:style w:type="paragraph" w:styleId="TM4">
+    <w:name w:val="toc 4"/>
+    <w:basedOn w:val="Normal"/>
+    <w:next w:val="Normal"/>
+    <w:autoRedefine/>
+    <w:uiPriority w:val="39"/>
+    <w:unhideWhenUsed/>
+    <w:rsid w:val="00945EB0"/>
+    <w:pPr>
+      <w:pBdr>
+        <w:between w:val="double" w:sz="6" w:space="0" w:color="auto"/>
+      </w:pBdr>
+      <w:spacing w:after="0"/>
+      <w:ind w:left="440"/>
+    </w:pPr>
+    <w:rPr>
+      <w:sz w:val="20"/>
+      <w:szCs w:val="20"/>
+    </w:rPr>
+  </w:style>
+  <w:style w:type="paragraph" w:styleId="TM5">
+    <w:name w:val="toc 5"/>
+    <w:basedOn w:val="Normal"/>
+    <w:next w:val="Normal"/>
+    <w:autoRedefine/>
+    <w:uiPriority w:val="39"/>
+    <w:unhideWhenUsed/>
+    <w:rsid w:val="00945EB0"/>
+    <w:pPr>
+      <w:pBdr>
+        <w:between w:val="double" w:sz="6" w:space="0" w:color="auto"/>
+      </w:pBdr>
+      <w:spacing w:after="0"/>
+      <w:ind w:left="660"/>
+    </w:pPr>
+    <w:rPr>
+      <w:sz w:val="20"/>
+      <w:szCs w:val="20"/>
+    </w:rPr>
+  </w:style>
+  <w:style w:type="paragraph" w:styleId="TM6">
+    <w:name w:val="toc 6"/>
+    <w:basedOn w:val="Normal"/>
+    <w:next w:val="Normal"/>
+    <w:autoRedefine/>
+    <w:uiPriority w:val="39"/>
+    <w:unhideWhenUsed/>
+    <w:rsid w:val="00945EB0"/>
+    <w:pPr>
+      <w:pBdr>
+        <w:between w:val="double" w:sz="6" w:space="0" w:color="auto"/>
+      </w:pBdr>
+      <w:spacing w:after="0"/>
+      <w:ind w:left="880"/>
+    </w:pPr>
+    <w:rPr>
+      <w:sz w:val="20"/>
+      <w:szCs w:val="20"/>
+    </w:rPr>
+  </w:style>
+  <w:style w:type="paragraph" w:styleId="TM7">
+    <w:name w:val="toc 7"/>
+    <w:basedOn w:val="Normal"/>
+    <w:next w:val="Normal"/>
+    <w:autoRedefine/>
+    <w:uiPriority w:val="39"/>
+    <w:unhideWhenUsed/>
+    <w:rsid w:val="00945EB0"/>
+    <w:pPr>
+      <w:pBdr>
+        <w:between w:val="double" w:sz="6" w:space="0" w:color="auto"/>
+      </w:pBdr>
+      <w:spacing w:after="0"/>
+      <w:ind w:left="1100"/>
+    </w:pPr>
+    <w:rPr>
+      <w:sz w:val="20"/>
+      <w:szCs w:val="20"/>
+    </w:rPr>
+  </w:style>
+  <w:style w:type="paragraph" w:styleId="TM8">
+    <w:name w:val="toc 8"/>
+    <w:basedOn w:val="Normal"/>
+    <w:next w:val="Normal"/>
+    <w:autoRedefine/>
+    <w:uiPriority w:val="39"/>
+    <w:unhideWhenUsed/>
+    <w:rsid w:val="00945EB0"/>
+    <w:pPr>
+      <w:pBdr>
+        <w:between w:val="double" w:sz="6" w:space="0" w:color="auto"/>
+      </w:pBdr>
+      <w:spacing w:after="0"/>
+      <w:ind w:left="1320"/>
+    </w:pPr>
+    <w:rPr>
+      <w:sz w:val="20"/>
+      <w:szCs w:val="20"/>
+    </w:rPr>
+  </w:style>
+  <w:style w:type="paragraph" w:styleId="TM9">
+    <w:name w:val="toc 9"/>
+    <w:basedOn w:val="Normal"/>
+    <w:next w:val="Normal"/>
+    <w:autoRedefine/>
+    <w:uiPriority w:val="39"/>
+    <w:unhideWhenUsed/>
+    <w:rsid w:val="00945EB0"/>
+    <w:pPr>
+      <w:pBdr>
+        <w:between w:val="double" w:sz="6" w:space="0" w:color="auto"/>
+      </w:pBdr>
+      <w:spacing w:after="0"/>
+      <w:ind w:left="1540"/>
+    </w:pPr>
+    <w:rPr>
+      <w:sz w:val="20"/>
+      <w:szCs w:val="20"/>
+    </w:rPr>
+  </w:style>
 </w:styles>
 </file>
 
@@ -14801,7 +16944,7 @@
 </file>
 
 <file path=customXml/itemProps1.xml><?xml version="1.0" encoding="utf-8"?>
-<ds:datastoreItem xmlns:ds="http://schemas.openxmlformats.org/officeDocument/2006/customXml" ds:itemID="{4B5A3F1A-C9BA-274D-A646-F41D6C259201}">
+<ds:datastoreItem xmlns:ds="http://schemas.openxmlformats.org/officeDocument/2006/customXml" ds:itemID="{32D201D5-99C0-3248-9912-75AD1E7089CA}">
   <ds:schemaRefs>
     <ds:schemaRef ds:uri="http://schemas.openxmlformats.org/officeDocument/2006/bibliography"/>
   </ds:schemaRefs>

</xml_diff>